<commit_message>
Add Bilder und Inhalte.
</commit_message>
<xml_diff>
--- a/Helligkeit-neugeschrieben.docx
+++ b/Helligkeit-neugeschrieben.docx
@@ -192,7 +192,25 @@
           <w:sz w:val="24"/>
           <w:szCs w:val="24"/>
         </w:rPr>
-        <w:t xml:space="preserve">Tageslicht ist ein Faktor, der für die Planung der Innenbeleuchtung viel variabler als künstliche Beleuchtung ist. Seine Größe ist von der Ausrichtung und Position des Gebäudes, sowie dem Wetter abhängig. Es hat eine andere Lichtfarbe als das künstliche Licht. Dabei muss der Tageslichtquotient D anteilig nach prozentualer Größe </w:t>
+        <w:t xml:space="preserve">Tageslicht ist ein Faktor, der für die Planung der Innenbeleuchtung viel variabler als künstliche Beleuchtung ist. Seine Größe ist von der Ausrichtung und Position des Gebäudes, sowie dem Wetter abhängig. Es hat eine andere Lichtfarbe als das künstliche Licht. Dabei muss der Tageslichtquotient </w:t>
+      </w:r>
+      <m:oMath>
+        <m:r>
+          <w:rPr>
+            <w:rFonts w:ascii="Cambria Math" w:hAnsi="Cambria Math" w:cs="Arial"/>
+            <w:sz w:val="24"/>
+            <w:szCs w:val="24"/>
+          </w:rPr>
+          <m:t>D</m:t>
+        </m:r>
+      </m:oMath>
+      <w:r>
+        <w:rPr>
+          <w:rFonts w:ascii="Arial" w:hAnsi="Arial" w:cs="Arial"/>
+          <w:sz w:val="24"/>
+          <w:szCs w:val="24"/>
+        </w:rPr>
+        <w:t xml:space="preserve"> anteilig nach prozentualer Größe </w:t>
       </w:r>
       <w:r>
         <w:rPr>
@@ -327,21 +345,502 @@
     </w:p>
     <w:p>
       <w:pPr>
-        <w:spacing w:line="360" w:lineRule="auto"/>
-        <w:jc w:val="both"/>
-        <w:rPr>
-          <w:rFonts w:ascii="Arial" w:hAnsi="Arial" w:cs="Arial"/>
-          <w:sz w:val="24"/>
-          <w:szCs w:val="24"/>
-        </w:rPr>
-      </w:pPr>
-      <w:r>
-        <w:rPr>
-          <w:rFonts w:ascii="Arial" w:hAnsi="Arial" w:cs="Arial"/>
-          <w:sz w:val="24"/>
-          <w:szCs w:val="24"/>
-        </w:rPr>
-        <w:t>Die Hellempfindung ist eine lichtabhängige Empfindung, bei der sich das Auge automatisch an die aktuellen Helligkeitsverhältnisse anpasst. Sie ist individuell erlebbar, abhängig von der Sehschärfe des Menschen. Die Adaptionsfähigkeit des Auges ist enorm. Sie wird ebenfalls individuell empfunden, sie lässt wie die Sehschärfe im Alter nach, wenn sich der Blickwinkel verringert. Die Farbempfindung ist ebenfalls sehr individuell. Durch die visuelle Empfindung ist das Unterscheiden von Farben und Licht möglich. Nur durch Licht und Farbe kann sich ein Objekt von seiner Umgebung abheben. Die körperliche Empfindung wird durch Licht, besonders durch UV- und IF-Strahlen in großem Maße beeinflusst. Die Strahlungen werden im gesamten Körper bemerkt. Sie erwirken emotionale Auswirkungen und sind zeit-, umgebungs-, stimmungs- und personenabhängig. Das bedeutet, ein Mensch kann mehr oder weniger durch einen trüben und regnerischen Tag in seiner Stimmung beeinträchtigt werden, wobei sich ein Tag mit strahlendem Sonnenschein mehr oder weniger positiv auf die Stimmung des Menschen auswirkt. Das Ausmaß der Beeinträchtigung ist individuell. [2, S. 20f.]</w:t>
+        <w:keepNext/>
+        <w:spacing w:line="360" w:lineRule="auto"/>
+        <w:jc w:val="right"/>
+      </w:pPr>
+      <w:r>
+        <w:rPr>
+          <w:noProof/>
+        </w:rPr>
+        <w:drawing>
+          <wp:inline distT="0" distB="0" distL="0" distR="0" wp14:anchorId="235593A2" wp14:editId="17B6C64D">
+            <wp:extent cx="5538170" cy="3319510"/>
+            <wp:effectExtent l="0" t="0" r="5715" b="0"/>
+            <wp:docPr id="5" name="Grafik 5"/>
+            <wp:cNvGraphicFramePr>
+              <a:graphicFrameLocks xmlns:a="http://schemas.openxmlformats.org/drawingml/2006/main" noChangeAspect="1"/>
+            </wp:cNvGraphicFramePr>
+            <a:graphic xmlns:a="http://schemas.openxmlformats.org/drawingml/2006/main">
+              <a:graphicData uri="http://schemas.openxmlformats.org/drawingml/2006/picture">
+                <pic:pic xmlns:pic="http://schemas.openxmlformats.org/drawingml/2006/picture">
+                  <pic:nvPicPr>
+                    <pic:cNvPr id="1" name=""/>
+                    <pic:cNvPicPr/>
+                  </pic:nvPicPr>
+                  <pic:blipFill rotWithShape="1">
+                    <a:blip r:embed="rId8"/>
+                    <a:srcRect t="24265" r="3830" b="8553"/>
+                    <a:stretch/>
+                  </pic:blipFill>
+                  <pic:spPr bwMode="auto">
+                    <a:xfrm>
+                      <a:off x="0" y="0"/>
+                      <a:ext cx="5540086" cy="3320658"/>
+                    </a:xfrm>
+                    <a:prstGeom prst="rect">
+                      <a:avLst/>
+                    </a:prstGeom>
+                    <a:ln>
+                      <a:noFill/>
+                    </a:ln>
+                    <a:extLst>
+                      <a:ext uri="{53640926-AAD7-44D8-BBD7-CCE9431645EC}">
+                        <a14:shadowObscured xmlns:a14="http://schemas.microsoft.com/office/drawing/2010/main"/>
+                      </a:ext>
+                    </a:extLst>
+                  </pic:spPr>
+                </pic:pic>
+              </a:graphicData>
+            </a:graphic>
+          </wp:inline>
+        </w:drawing>
+      </w:r>
+    </w:p>
+    <w:p>
+      <w:pPr>
+        <w:pStyle w:val="Beschriftung"/>
+        <w:jc w:val="center"/>
+        <w:rPr>
+          <w:rFonts w:ascii="Arial" w:hAnsi="Arial" w:cs="Arial"/>
+          <w:i w:val="0"/>
+          <w:color w:val="auto"/>
+          <w:sz w:val="22"/>
+          <w:szCs w:val="22"/>
+        </w:rPr>
+      </w:pPr>
+      <w:bookmarkStart w:id="0" w:name="_Ref70288517"/>
+      <w:r>
+        <w:rPr>
+          <w:rFonts w:ascii="Arial" w:hAnsi="Arial" w:cs="Arial"/>
+          <w:i w:val="0"/>
+          <w:color w:val="auto"/>
+          <w:sz w:val="22"/>
+          <w:szCs w:val="22"/>
+        </w:rPr>
+        <w:t xml:space="preserve">Abbildung </w:t>
+      </w:r>
+      <w:r>
+        <w:rPr>
+          <w:rFonts w:ascii="Arial" w:hAnsi="Arial" w:cs="Arial"/>
+          <w:i w:val="0"/>
+          <w:color w:val="auto"/>
+          <w:sz w:val="22"/>
+          <w:szCs w:val="22"/>
+        </w:rPr>
+        <w:fldChar w:fldCharType="begin"/>
+      </w:r>
+      <w:r>
+        <w:rPr>
+          <w:rFonts w:ascii="Arial" w:hAnsi="Arial" w:cs="Arial"/>
+          <w:i w:val="0"/>
+          <w:color w:val="auto"/>
+          <w:sz w:val="22"/>
+          <w:szCs w:val="22"/>
+        </w:rPr>
+        <w:instrText xml:space="preserve"> SEQ Abbildung \* ARABIC </w:instrText>
+      </w:r>
+      <w:r>
+        <w:rPr>
+          <w:rFonts w:ascii="Arial" w:hAnsi="Arial" w:cs="Arial"/>
+          <w:i w:val="0"/>
+          <w:color w:val="auto"/>
+          <w:sz w:val="22"/>
+          <w:szCs w:val="22"/>
+        </w:rPr>
+        <w:fldChar w:fldCharType="separate"/>
+      </w:r>
+      <w:r>
+        <w:rPr>
+          <w:rFonts w:ascii="Arial" w:hAnsi="Arial" w:cs="Arial"/>
+          <w:i w:val="0"/>
+          <w:noProof/>
+          <w:color w:val="auto"/>
+          <w:sz w:val="22"/>
+          <w:szCs w:val="22"/>
+        </w:rPr>
+        <w:t>1</w:t>
+      </w:r>
+      <w:r>
+        <w:rPr>
+          <w:rFonts w:ascii="Arial" w:hAnsi="Arial" w:cs="Arial"/>
+          <w:i w:val="0"/>
+          <w:color w:val="auto"/>
+          <w:sz w:val="22"/>
+          <w:szCs w:val="22"/>
+        </w:rPr>
+        <w:fldChar w:fldCharType="end"/>
+      </w:r>
+      <w:bookmarkEnd w:id="0"/>
+      <w:r>
+        <w:rPr>
+          <w:rFonts w:ascii="Arial" w:hAnsi="Arial" w:cs="Arial"/>
+          <w:i w:val="0"/>
+          <w:color w:val="auto"/>
+          <w:sz w:val="22"/>
+          <w:szCs w:val="22"/>
+        </w:rPr>
+        <w:t>: Verhältnis der Leuchtdichte zwischen Infeld und Umfeld</w:t>
+      </w:r>
+    </w:p>
+    <w:p>
+      <w:pPr>
+        <w:spacing w:line="360" w:lineRule="auto"/>
+        <w:jc w:val="both"/>
+        <w:rPr>
+          <w:rFonts w:ascii="Arial" w:hAnsi="Arial" w:cs="Arial"/>
+          <w:sz w:val="24"/>
+          <w:szCs w:val="24"/>
+        </w:rPr>
+      </w:pPr>
+      <w:r>
+        <w:rPr>
+          <w:rFonts w:ascii="Arial" w:hAnsi="Arial" w:cs="Arial"/>
+          <w:sz w:val="24"/>
+          <w:szCs w:val="24"/>
+        </w:rPr>
+        <w:fldChar w:fldCharType="begin"/>
+      </w:r>
+      <w:r>
+        <w:rPr>
+          <w:rFonts w:ascii="Arial" w:hAnsi="Arial" w:cs="Arial"/>
+          <w:sz w:val="24"/>
+          <w:szCs w:val="24"/>
+        </w:rPr>
+        <w:instrText xml:space="preserve"> REF _Ref70288517 \h </w:instrText>
+      </w:r>
+      <w:r>
+        <w:rPr>
+          <w:rFonts w:ascii="Arial" w:hAnsi="Arial" w:cs="Arial"/>
+          <w:sz w:val="24"/>
+          <w:szCs w:val="24"/>
+        </w:rPr>
+      </w:r>
+      <w:r>
+        <w:rPr>
+          <w:rFonts w:ascii="Arial" w:hAnsi="Arial" w:cs="Arial"/>
+          <w:sz w:val="24"/>
+          <w:szCs w:val="24"/>
+        </w:rPr>
+        <w:instrText xml:space="preserve"> \* MERGEFORMAT </w:instrText>
+      </w:r>
+      <w:r>
+        <w:rPr>
+          <w:rFonts w:ascii="Arial" w:hAnsi="Arial" w:cs="Arial"/>
+          <w:sz w:val="24"/>
+          <w:szCs w:val="24"/>
+        </w:rPr>
+        <w:fldChar w:fldCharType="separate"/>
+      </w:r>
+      <w:r>
+        <w:rPr>
+          <w:rFonts w:ascii="Arial" w:hAnsi="Arial" w:cs="Arial"/>
+          <w:sz w:val="24"/>
+          <w:szCs w:val="24"/>
+        </w:rPr>
+        <w:t xml:space="preserve">Abbildung </w:t>
+      </w:r>
+      <w:r>
+        <w:rPr>
+          <w:rFonts w:ascii="Arial" w:hAnsi="Arial" w:cs="Arial"/>
+          <w:noProof/>
+          <w:sz w:val="24"/>
+          <w:szCs w:val="24"/>
+        </w:rPr>
+        <w:t>1</w:t>
+      </w:r>
+      <w:r>
+        <w:rPr>
+          <w:rFonts w:ascii="Arial" w:hAnsi="Arial" w:cs="Arial"/>
+          <w:sz w:val="24"/>
+          <w:szCs w:val="24"/>
+        </w:rPr>
+        <w:fldChar w:fldCharType="end"/>
+      </w:r>
+      <w:r>
+        <w:rPr>
+          <w:rFonts w:ascii="Arial" w:hAnsi="Arial" w:cs="Arial"/>
+          <w:sz w:val="24"/>
+          <w:szCs w:val="24"/>
+        </w:rPr>
+        <w:t xml:space="preserve"> zeigt die Beziehung </w:t>
+      </w:r>
+      <m:oMath>
+        <m:r>
+          <w:rPr>
+            <w:rFonts w:ascii="Cambria Math" w:hAnsi="Cambria Math" w:cs="Arial"/>
+            <w:sz w:val="24"/>
+            <w:szCs w:val="24"/>
+          </w:rPr>
+          <m:t>L</m:t>
+        </m:r>
+        <m:r>
+          <w:rPr>
+            <w:rFonts w:ascii="Cambria Math" w:hAnsi="Cambria Math" w:cs="Arial"/>
+            <w:sz w:val="24"/>
+            <w:szCs w:val="24"/>
+            <w:vertAlign w:val="subscript"/>
+          </w:rPr>
+          <m:t>u</m:t>
+        </m:r>
+      </m:oMath>
+      <w:r>
+        <w:rPr>
+          <w:rFonts w:ascii="Arial" w:hAnsi="Arial" w:cs="Arial"/>
+          <w:sz w:val="24"/>
+          <w:szCs w:val="24"/>
+        </w:rPr>
+        <w:t xml:space="preserve">, die einen eindeutigen Zusammenhang zwischen der Lichtleistung der Infeldleuchtdichte </w:t>
+      </w:r>
+      <m:oMath>
+        <m:r>
+          <w:rPr>
+            <w:rFonts w:ascii="Cambria Math" w:hAnsi="Cambria Math" w:cs="Arial"/>
+            <w:sz w:val="24"/>
+            <w:szCs w:val="24"/>
+          </w:rPr>
+          <m:t>L</m:t>
+        </m:r>
+        <m:r>
+          <w:rPr>
+            <w:rFonts w:ascii="Cambria Math" w:hAnsi="Cambria Math" w:cs="Arial"/>
+            <w:sz w:val="24"/>
+            <w:szCs w:val="24"/>
+            <w:vertAlign w:val="subscript"/>
+          </w:rPr>
+          <m:t xml:space="preserve">i </m:t>
+        </m:r>
+      </m:oMath>
+      <w:r>
+        <w:rPr>
+          <w:rFonts w:ascii="Arial" w:hAnsi="Arial" w:cs="Arial"/>
+          <w:sz w:val="24"/>
+          <w:szCs w:val="24"/>
+        </w:rPr>
+        <w:t xml:space="preserve">und der Umfeldleuchtdichte </w:t>
+      </w:r>
+      <m:oMath>
+        <m:r>
+          <w:rPr>
+            <w:rFonts w:ascii="Cambria Math" w:hAnsi="Cambria Math" w:cs="Arial"/>
+            <w:sz w:val="24"/>
+            <w:szCs w:val="24"/>
+          </w:rPr>
+          <m:t>L</m:t>
+        </m:r>
+        <m:r>
+          <w:rPr>
+            <w:rFonts w:ascii="Cambria Math" w:hAnsi="Cambria Math" w:cs="Arial"/>
+            <w:sz w:val="24"/>
+            <w:szCs w:val="24"/>
+            <w:vertAlign w:val="subscript"/>
+          </w:rPr>
+          <m:t>u</m:t>
+        </m:r>
+      </m:oMath>
+      <w:r>
+        <w:rPr>
+          <w:rFonts w:ascii="Arial" w:hAnsi="Arial" w:cs="Arial"/>
+          <w:sz w:val="24"/>
+          <w:szCs w:val="24"/>
+          <w:vertAlign w:val="subscript"/>
+        </w:rPr>
+        <w:t xml:space="preserve"> </w:t>
+      </w:r>
+      <w:r>
+        <w:rPr>
+          <w:rFonts w:ascii="Arial" w:hAnsi="Arial" w:cs="Arial"/>
+          <w:sz w:val="24"/>
+          <w:szCs w:val="24"/>
+        </w:rPr>
+        <w:t xml:space="preserve">herstellt. </w:t>
+      </w:r>
+      <w:r>
+        <w:rPr>
+          <w:rFonts w:ascii="Arial" w:hAnsi="Arial" w:cs="Arial"/>
+          <w:sz w:val="24"/>
+          <w:szCs w:val="24"/>
+        </w:rPr>
+        <w:t xml:space="preserve">Um stabile Sehbedingungen zu schaffen, muss die Beziehung im ausgewogenen </w:t>
+      </w:r>
+      <w:r>
+        <w:rPr>
+          <w:rFonts w:ascii="Arial" w:hAnsi="Arial" w:cs="Arial"/>
+          <w:sz w:val="24"/>
+          <w:szCs w:val="24"/>
+        </w:rPr>
+        <w:lastRenderedPageBreak/>
+        <w:t xml:space="preserve">Verhältnis von Infeld und Umfeld liegen. Diese liegt bei etwa </w:t>
+      </w:r>
+      <m:oMath>
+        <m:f>
+          <m:fPr>
+            <m:ctrlPr>
+              <w:rPr>
+                <w:rFonts w:ascii="Cambria Math" w:hAnsi="Cambria Math" w:cs="Arial"/>
+                <w:i/>
+                <w:sz w:val="24"/>
+                <w:szCs w:val="24"/>
+              </w:rPr>
+            </m:ctrlPr>
+          </m:fPr>
+          <m:num>
+            <m:r>
+              <w:rPr>
+                <w:rFonts w:ascii="Cambria Math" w:hAnsi="Cambria Math" w:cs="Arial"/>
+                <w:sz w:val="24"/>
+                <w:szCs w:val="24"/>
+              </w:rPr>
+              <m:t>1</m:t>
+            </m:r>
+          </m:num>
+          <m:den>
+            <m:r>
+              <w:rPr>
+                <w:rFonts w:ascii="Cambria Math" w:hAnsi="Cambria Math" w:cs="Arial"/>
+                <w:sz w:val="24"/>
+                <w:szCs w:val="24"/>
+              </w:rPr>
+              <m:t>2</m:t>
+            </m:r>
+          </m:den>
+        </m:f>
+      </m:oMath>
+      <w:r>
+        <w:rPr>
+          <w:rFonts w:ascii="Arial" w:hAnsi="Arial" w:cs="Arial"/>
+          <w:sz w:val="24"/>
+          <w:szCs w:val="24"/>
+        </w:rPr>
+        <w:t xml:space="preserve"> oder </w:t>
+      </w:r>
+      <m:oMath>
+        <m:f>
+          <m:fPr>
+            <m:ctrlPr>
+              <w:rPr>
+                <w:rFonts w:ascii="Cambria Math" w:hAnsi="Cambria Math" w:cs="Arial"/>
+                <w:i/>
+                <w:sz w:val="24"/>
+                <w:szCs w:val="24"/>
+              </w:rPr>
+            </m:ctrlPr>
+          </m:fPr>
+          <m:num>
+            <m:r>
+              <w:rPr>
+                <w:rFonts w:ascii="Cambria Math" w:hAnsi="Cambria Math" w:cs="Arial"/>
+                <w:sz w:val="24"/>
+                <w:szCs w:val="24"/>
+              </w:rPr>
+              <m:t>1</m:t>
+            </m:r>
+          </m:num>
+          <m:den>
+            <m:r>
+              <w:rPr>
+                <w:rFonts w:ascii="Cambria Math" w:hAnsi="Cambria Math" w:cs="Arial"/>
+                <w:sz w:val="24"/>
+                <w:szCs w:val="24"/>
+              </w:rPr>
+              <m:t>3</m:t>
+            </m:r>
+          </m:den>
+        </m:f>
+      </m:oMath>
+      <w:r>
+        <w:rPr>
+          <w:rFonts w:ascii="Arial" w:hAnsi="Arial" w:cs="Arial"/>
+          <w:sz w:val="24"/>
+          <w:szCs w:val="24"/>
+        </w:rPr>
+        <w:t xml:space="preserve"> der Infeldleuchtdichte.</w:t>
+      </w:r>
+    </w:p>
+    <w:p>
+      <w:pPr>
+        <w:spacing w:line="360" w:lineRule="auto"/>
+        <w:jc w:val="both"/>
+        <w:rPr>
+          <w:rFonts w:ascii="Arial" w:hAnsi="Arial" w:cs="Arial"/>
+          <w:sz w:val="24"/>
+          <w:szCs w:val="24"/>
+        </w:rPr>
+      </w:pPr>
+      <w:r>
+        <w:rPr>
+          <w:rFonts w:ascii="Arial" w:hAnsi="Arial" w:cs="Arial"/>
+          <w:sz w:val="24"/>
+          <w:szCs w:val="24"/>
+        </w:rPr>
+        <w:t xml:space="preserve">Die Hellempfindung ist eine lichtabhängige Empfindung, bei der sich das Auge automatisch an die aktuellen Helligkeitsverhältnisse anpasst. Sie ist individuell erlebbar, abhängig von der Sehschärfe des Menschen. Die Adaptionsfähigkeit des Auges ist enorm. Sie wird ebenfalls individuell empfunden, sie lässt wie die Sehschärfe im Alter nach, wenn sich der Blickwinkel verringert. Die Farbempfindung ist sehr individuell. Durch die visuelle Empfindung ist das Unterscheiden von Farben und Licht möglich. Nur durch Licht und Farbe kann sich ein Objekt von seiner Umgebung abheben. Die körperliche Empfindung wird durch Licht, besonders durch UV- und IF-Strahlen in großem Maße beeinflusst. Die Strahlungen </w:t>
+      </w:r>
+      <w:r>
+        <w:rPr>
+          <w:rFonts w:ascii="Arial" w:hAnsi="Arial" w:cs="Arial"/>
+          <w:sz w:val="24"/>
+          <w:szCs w:val="24"/>
+        </w:rPr>
+        <w:t xml:space="preserve">wirken sich auf den </w:t>
+      </w:r>
+      <w:r>
+        <w:rPr>
+          <w:rFonts w:ascii="Arial" w:hAnsi="Arial" w:cs="Arial"/>
+          <w:sz w:val="24"/>
+          <w:szCs w:val="24"/>
+        </w:rPr>
+        <w:t>gesamten Körper</w:t>
+      </w:r>
+      <w:r>
+        <w:rPr>
+          <w:rFonts w:ascii="Arial" w:hAnsi="Arial" w:cs="Arial"/>
+          <w:sz w:val="24"/>
+          <w:szCs w:val="24"/>
+        </w:rPr>
+        <w:t xml:space="preserve"> aus</w:t>
+      </w:r>
+      <w:r>
+        <w:rPr>
+          <w:rFonts w:ascii="Arial" w:hAnsi="Arial" w:cs="Arial"/>
+          <w:sz w:val="24"/>
+          <w:szCs w:val="24"/>
+        </w:rPr>
+        <w:t>. Sie erwirken emotionale Auswirkungen und sind zeit-, umgebungs-, stimmungs- und personenabhängig. Das bedeutet, ein Mensch kann mehr oder weniger durch einen trüben und regnerischen Tag in seiner Stimmung beeinträchtigt werden, wobei sich ein Tag mit strahlendem Sonnenschein mehr oder weniger positiv auf die Stimmung des Menschen auswirkt. Das Ausmaß der Beeinträchtigung ist individuell. [2, S. 20f.]</w:t>
+      </w:r>
+    </w:p>
+    <w:p>
+      <w:pPr>
+        <w:spacing w:line="360" w:lineRule="auto"/>
+        <w:jc w:val="both"/>
+        <w:rPr>
+          <w:rFonts w:ascii="Arial" w:hAnsi="Arial" w:cs="Arial"/>
+          <w:sz w:val="24"/>
+          <w:szCs w:val="24"/>
+        </w:rPr>
+      </w:pPr>
+      <w:r>
+        <w:rPr>
+          <w:rFonts w:ascii="Arial" w:hAnsi="Arial" w:cs="Arial"/>
+          <w:sz w:val="24"/>
+          <w:szCs w:val="24"/>
+        </w:rPr>
+        <w:t>Visuelle Informationen sind nicht nur für das Leistungsvermögen, sondern auch für das allgemeine Wohlbefinden unentbehrlich. Dunkelheit verursacht Beklemmung und Orientierungslosigkeit. Subjektive Sicherheit und Wohlbefinden sind erst dann gegeben, wenn der Raum dem Betrachter ein prüfendes Erkundungsverhalten ermöglicht.</w:t>
+      </w:r>
+      <w:r>
+        <w:rPr>
+          <w:rFonts w:ascii="Arial" w:hAnsi="Arial" w:cs="Arial"/>
+          <w:sz w:val="24"/>
+          <w:szCs w:val="24"/>
+        </w:rPr>
+        <w:t xml:space="preserve"> Je mehr Klarheit und visuelle Fassbarkeit Informationen aus der Umgebung besitzen, desto höher steigt die freie Verarbeitungskapazität des Gehirns und bleibt für andere, aufgabenbezogene Tätigkeiten unbelastet verfügbar. Im ungünstigen Fall führt das Erkundungsverhalten zu einer Ablenkung von der eigentlichen Tätigkeit.</w:t>
+      </w:r>
+      <w:r>
+        <w:rPr>
+          <w:rFonts w:ascii="Arial" w:hAnsi="Arial" w:cs="Arial"/>
+          <w:sz w:val="24"/>
+          <w:szCs w:val="24"/>
+        </w:rPr>
+        <w:t xml:space="preserve"> [6, S. 171]</w:t>
       </w:r>
     </w:p>
     <w:p>
@@ -421,8 +920,27 @@
           <w:sz w:val="24"/>
           <w:szCs w:val="24"/>
         </w:rPr>
-        <w:t xml:space="preserve"> Da jede Lichtgestaltung eigene Maßstäbe für die </w:t>
-      </w:r>
+        <w:t xml:space="preserve"> Da jede Lichtgestaltung eigene Maßstäbe für die Farbgestaltung, die Sättigung und Helligkeit der Farbnuancen, die Hell-Dunkel-Verteilung im Raum und die Materialität der Farbe setzt, ist es wichtig, </w:t>
+      </w:r>
+      <w:r>
+        <w:rPr>
+          <w:rFonts w:ascii="Arial" w:hAnsi="Arial" w:cs="Arial"/>
+          <w:sz w:val="24"/>
+          <w:szCs w:val="24"/>
+        </w:rPr>
+        <w:t>mit einer Raumstimmung eine wohnliche Aufwertung zu erreichen.</w:t>
+      </w:r>
+    </w:p>
+    <w:p>
+      <w:pPr>
+        <w:spacing w:line="360" w:lineRule="auto"/>
+        <w:jc w:val="both"/>
+        <w:rPr>
+          <w:rFonts w:ascii="Arial" w:hAnsi="Arial" w:cs="Arial"/>
+          <w:sz w:val="24"/>
+          <w:szCs w:val="24"/>
+        </w:rPr>
+      </w:pPr>
       <w:r>
         <w:rPr>
           <w:rFonts w:ascii="Arial" w:hAnsi="Arial" w:cs="Arial"/>
@@ -430,33 +948,6 @@
           <w:szCs w:val="24"/>
         </w:rPr>
         <w:lastRenderedPageBreak/>
-        <w:t xml:space="preserve">Farbgestaltung, die Sättigung und Helligkeit der Farbnuancen, die Hell-Dunkel-Verteilung im Raum und die Materialität der Farbe setzt, ist es wichtig, </w:t>
-      </w:r>
-      <w:r>
-        <w:rPr>
-          <w:rFonts w:ascii="Arial" w:hAnsi="Arial" w:cs="Arial"/>
-          <w:sz w:val="24"/>
-          <w:szCs w:val="24"/>
-        </w:rPr>
-        <w:t>mit einer Raumstimmung eine wohnliche Aufwertung zu erreichen.</w:t>
-      </w:r>
-    </w:p>
-    <w:p>
-      <w:pPr>
-        <w:spacing w:line="360" w:lineRule="auto"/>
-        <w:jc w:val="both"/>
-        <w:rPr>
-          <w:rFonts w:ascii="Arial" w:hAnsi="Arial" w:cs="Arial"/>
-          <w:sz w:val="24"/>
-          <w:szCs w:val="24"/>
-        </w:rPr>
-      </w:pPr>
-      <w:r>
-        <w:rPr>
-          <w:rFonts w:ascii="Arial" w:hAnsi="Arial" w:cs="Arial"/>
-          <w:sz w:val="24"/>
-          <w:szCs w:val="24"/>
-        </w:rPr>
         <w:t>Licht bewirkt zwei verschiedene Auswirkungen auf die Raumstimmung. Mit der leichten, hellen Raum</w:t>
       </w:r>
       <w:r>
@@ -600,26 +1091,26 @@
           <w:sz w:val="24"/>
           <w:szCs w:val="24"/>
         </w:rPr>
+        <w:t xml:space="preserve">Um eine außergewöhnliche Atmosphäre im Wohnraum zu schaffen, soll auf Stimmungslicht gesetzt werden. Dieses entfaltet seine Wirkung besonders am Abend. Es steht für Gemütlichkeit und Faszination. [8, S. 100f.] </w:t>
+      </w:r>
+    </w:p>
+    <w:p>
+      <w:pPr>
+        <w:spacing w:line="360" w:lineRule="auto"/>
+        <w:jc w:val="both"/>
+        <w:rPr>
+          <w:rFonts w:ascii="Arial" w:hAnsi="Arial" w:cs="Arial"/>
+          <w:sz w:val="24"/>
+          <w:szCs w:val="24"/>
+        </w:rPr>
+      </w:pPr>
+      <w:r>
+        <w:rPr>
+          <w:rFonts w:ascii="Arial" w:hAnsi="Arial" w:cs="Arial"/>
+          <w:sz w:val="24"/>
+          <w:szCs w:val="24"/>
+        </w:rPr>
         <w:lastRenderedPageBreak/>
-        <w:t xml:space="preserve">Um eine außergewöhnliche Atmosphäre im Wohnraum zu schaffen, soll auf Stimmungslicht gesetzt werden. Dieses entfaltet seine Wirkung besonders am Abend. Es steht für Gemütlichkeit und Faszination. [8, S. 100f.] </w:t>
-      </w:r>
-    </w:p>
-    <w:p>
-      <w:pPr>
-        <w:spacing w:line="360" w:lineRule="auto"/>
-        <w:jc w:val="both"/>
-        <w:rPr>
-          <w:rFonts w:ascii="Arial" w:hAnsi="Arial" w:cs="Arial"/>
-          <w:sz w:val="24"/>
-          <w:szCs w:val="24"/>
-        </w:rPr>
-      </w:pPr>
-      <w:r>
-        <w:rPr>
-          <w:rFonts w:ascii="Arial" w:hAnsi="Arial" w:cs="Arial"/>
-          <w:sz w:val="24"/>
-          <w:szCs w:val="24"/>
-        </w:rPr>
         <w:t>Häufig werden im Wohnraum Mischformen verwendet. Akzentlichter bringen die Wandgestaltung zur Geltung, erkennbare Raumbegrenzungsflächen und Diffusionskomponenten formen Räume und Oberflächen durch inszeniertes Licht und zusätzlich Schlagschatten und direkte Sonne verwendet.</w:t>
       </w:r>
       <w:r>
@@ -827,8 +1318,16 @@
           <w:sz w:val="24"/>
           <w:szCs w:val="24"/>
         </w:rPr>
+        <w:t xml:space="preserve">Um die Wirkung einer Farbe im Innenraum zu erschließen, muss die psychologische Wirkung einer Farbe erkannt werden. Sie solle eine positive Wirkung auf den </w:t>
+      </w:r>
+      <w:r>
+        <w:rPr>
+          <w:rFonts w:ascii="Arial" w:hAnsi="Arial" w:cs="Arial"/>
+          <w:sz w:val="24"/>
+          <w:szCs w:val="24"/>
+        </w:rPr>
         <w:lastRenderedPageBreak/>
-        <w:t>Um die Wirkung einer Farbe im Innenraum zu erschließen, muss die psychologische Wirkung einer Farbe erkannt werden. Sie solle eine positive Wirkung auf den Beobachter haben. Es gibt hierzu keine Vorschrift, jede Farbe löst einen bestimmten Reiz aus, auf die individuell reagiert wird.</w:t>
+        <w:t>Beobachter haben. Es gibt hierzu keine Vorschrift, jede Farbe löst einen bestimmten Reiz aus, auf die individuell reagiert wird.</w:t>
       </w:r>
       <w:r>
         <w:rPr>
@@ -1310,7 +1809,7 @@
                     <pic:cNvPicPr/>
                   </pic:nvPicPr>
                   <pic:blipFill rotWithShape="1">
-                    <a:blip r:embed="rId8"/>
+                    <a:blip r:embed="rId9"/>
                     <a:srcRect l="2473" t="18042" r="2397" b="8546"/>
                     <a:stretch/>
                   </pic:blipFill>
@@ -1341,6 +1840,7 @@
     <w:p>
       <w:pPr>
         <w:pStyle w:val="Beschriftung"/>
+        <w:spacing w:line="360" w:lineRule="auto"/>
         <w:jc w:val="center"/>
         <w:rPr>
           <w:rFonts w:ascii="Arial" w:hAnsi="Arial" w:cs="Arial"/>
@@ -1350,7 +1850,7 @@
           <w:szCs w:val="20"/>
         </w:rPr>
       </w:pPr>
-      <w:bookmarkStart w:id="0" w:name="_Ref70282445"/>
+      <w:bookmarkStart w:id="1" w:name="_Ref70282445"/>
       <w:r>
         <w:rPr>
           <w:rFonts w:ascii="Arial" w:hAnsi="Arial" w:cs="Arial"/>
@@ -1400,7 +1900,7 @@
           <w:sz w:val="22"/>
           <w:szCs w:val="20"/>
         </w:rPr>
-        <w:t>1</w:t>
+        <w:t>2</w:t>
       </w:r>
       <w:r>
         <w:rPr>
@@ -1412,7 +1912,7 @@
         </w:rPr>
         <w:fldChar w:fldCharType="end"/>
       </w:r>
-      <w:bookmarkEnd w:id="0"/>
+      <w:bookmarkEnd w:id="1"/>
       <w:r>
         <w:rPr>
           <w:rFonts w:ascii="Arial" w:hAnsi="Arial" w:cs="Arial"/>
@@ -1931,6 +2431,22 @@
         <w:lastRenderedPageBreak/>
         <w:t>Wände, stark reflektierende oder matte Oberflächen das Strahlungslicht in das milieubestimmende Raumlicht modulieren.</w:t>
       </w:r>
+      <w:r>
+        <w:rPr>
+          <w:rFonts w:ascii="Arial" w:hAnsi="Arial" w:cs="Arial"/>
+          <w:sz w:val="24"/>
+          <w:szCs w:val="24"/>
+        </w:rPr>
+        <w:t xml:space="preserve"> Es ist die Summe aller singulären Erscheinungsfelder im Gesichtsfeld, das über die genannte Komposition der Materialoberflächen zu einem ganzheitlichen Raumeindruck führt.</w:t>
+      </w:r>
+      <w:r>
+        <w:rPr>
+          <w:rFonts w:ascii="Arial" w:hAnsi="Arial" w:cs="Arial"/>
+          <w:sz w:val="24"/>
+          <w:szCs w:val="24"/>
+        </w:rPr>
+        <w:t xml:space="preserve"> [6, S. 191]</w:t>
+      </w:r>
     </w:p>
     <w:p>
       <w:pPr>
@@ -2009,7 +2525,7 @@
                     </pic:cNvPicPr>
                   </pic:nvPicPr>
                   <pic:blipFill>
-                    <a:blip r:embed="rId9">
+                    <a:blip r:embed="rId10">
                       <a:extLst>
                         <a:ext uri="{28A0092B-C50C-407E-A947-70E740481C1C}">
                           <a14:useLocalDpi xmlns:a14="http://schemas.microsoft.com/office/drawing/2010/main" val="0"/>
@@ -2044,6 +2560,7 @@
     <w:p>
       <w:pPr>
         <w:pStyle w:val="Beschriftung"/>
+        <w:spacing w:line="360" w:lineRule="auto"/>
         <w:jc w:val="center"/>
         <w:rPr>
           <w:rFonts w:ascii="Arial" w:hAnsi="Arial" w:cs="Arial"/>
@@ -2052,7 +2569,7 @@
           <w:szCs w:val="22"/>
         </w:rPr>
       </w:pPr>
-      <w:bookmarkStart w:id="1" w:name="_Ref70285399"/>
+      <w:bookmarkStart w:id="2" w:name="_Ref70285399"/>
       <w:r>
         <w:rPr>
           <w:rFonts w:ascii="Arial" w:hAnsi="Arial" w:cs="Arial"/>
@@ -2097,7 +2614,7 @@
           <w:sz w:val="22"/>
           <w:szCs w:val="22"/>
         </w:rPr>
-        <w:t>2</w:t>
+        <w:t>3</w:t>
       </w:r>
       <w:r>
         <w:rPr>
@@ -2108,8 +2625,6 @@
         </w:rPr>
         <w:fldChar w:fldCharType="end"/>
       </w:r>
-      <w:bookmarkStart w:id="2" w:name="_GoBack"/>
-      <w:bookmarkEnd w:id="1"/>
       <w:bookmarkEnd w:id="2"/>
       <w:r>
         <w:rPr>
@@ -2153,7 +2668,7 @@
                     </pic:cNvPicPr>
                   </pic:nvPicPr>
                   <pic:blipFill>
-                    <a:blip r:embed="rId10">
+                    <a:blip r:embed="rId11">
                       <a:extLst>
                         <a:ext uri="{28A0092B-C50C-407E-A947-70E740481C1C}">
                           <a14:useLocalDpi xmlns:a14="http://schemas.microsoft.com/office/drawing/2010/main" val="0"/>
@@ -2188,6 +2703,7 @@
     <w:p>
       <w:pPr>
         <w:pStyle w:val="Beschriftung"/>
+        <w:spacing w:line="360" w:lineRule="auto"/>
         <w:jc w:val="center"/>
         <w:rPr>
           <w:rFonts w:ascii="Arial" w:hAnsi="Arial" w:cs="Arial"/>
@@ -2247,7 +2763,7 @@
           <w:sz w:val="22"/>
           <w:szCs w:val="22"/>
         </w:rPr>
-        <w:t>3</w:t>
+        <w:t>4</w:t>
       </w:r>
       <w:r>
         <w:rPr>
@@ -2464,6 +2980,189 @@
         <w:jc w:val="both"/>
         <w:rPr>
           <w:rFonts w:ascii="Arial" w:hAnsi="Arial" w:cs="Arial"/>
+          <w:sz w:val="24"/>
+          <w:szCs w:val="24"/>
+        </w:rPr>
+      </w:pPr>
+      <w:r>
+        <w:rPr>
+          <w:rFonts w:ascii="Arial" w:hAnsi="Arial" w:cs="Arial"/>
+          <w:sz w:val="24"/>
+          <w:szCs w:val="24"/>
+        </w:rPr>
+        <w:t>Die Reflexionseigenschaft eines Materials gibt dem Betrachter darüber Aufschluss, wie seine Eigenschaften sind. Eine diffuse Oberfläche legt lichttechnisch und physikalisch fest, dass das Objekt mit der Oberfläche eine Festigkeit besitzt. Durch die zusätzliche Erfahrung weiß die Person, dass diffuse Oberflächen Sicherheit und Stabilität vermitteln. Diffuse Deckenflächen vermitteln hierbei eindeutige Begrenzungen des Raumes. Je heller die Farbe, desto höher ist sein Reflexionsgrad und desto höher wirkt der Raum.</w:t>
+      </w:r>
+      <w:r>
+        <w:rPr>
+          <w:rFonts w:ascii="Arial" w:hAnsi="Arial" w:cs="Arial"/>
+          <w:sz w:val="24"/>
+          <w:szCs w:val="24"/>
+        </w:rPr>
+        <w:t xml:space="preserve"> [6, S. 170</w:t>
+      </w:r>
+      <w:r>
+        <w:rPr>
+          <w:rFonts w:ascii="Arial" w:hAnsi="Arial" w:cs="Arial"/>
+          <w:sz w:val="24"/>
+          <w:szCs w:val="24"/>
+        </w:rPr>
+        <w:t>, S. 193</w:t>
+      </w:r>
+      <w:r>
+        <w:rPr>
+          <w:rFonts w:ascii="Arial" w:hAnsi="Arial" w:cs="Arial"/>
+          <w:sz w:val="24"/>
+          <w:szCs w:val="24"/>
+        </w:rPr>
+        <w:t>]</w:t>
+      </w:r>
+    </w:p>
+    <w:p>
+      <w:pPr>
+        <w:spacing w:line="360" w:lineRule="auto"/>
+        <w:jc w:val="both"/>
+        <w:rPr>
+          <w:rFonts w:ascii="Arial" w:hAnsi="Arial" w:cs="Arial"/>
+          <w:sz w:val="24"/>
+          <w:szCs w:val="24"/>
+        </w:rPr>
+      </w:pPr>
+      <w:r>
+        <w:rPr>
+          <w:rFonts w:ascii="Arial" w:hAnsi="Arial" w:cs="Arial"/>
+          <w:sz w:val="24"/>
+          <w:szCs w:val="24"/>
+        </w:rPr>
+        <w:t>Gestaltung</w:t>
+      </w:r>
+    </w:p>
+    <w:p>
+      <w:pPr>
+        <w:spacing w:line="360" w:lineRule="auto"/>
+        <w:jc w:val="both"/>
+        <w:rPr>
+          <w:rFonts w:ascii="Arial" w:hAnsi="Arial" w:cs="Arial"/>
+          <w:sz w:val="24"/>
+          <w:szCs w:val="24"/>
+        </w:rPr>
+      </w:pPr>
+      <w:r>
+        <w:rPr>
+          <w:rFonts w:ascii="Arial" w:hAnsi="Arial" w:cs="Arial"/>
+          <w:sz w:val="24"/>
+          <w:szCs w:val="24"/>
+        </w:rPr>
+        <w:t xml:space="preserve">Arbeitsplätze müssen ergonomisch ausgerichtet sein. Arbeit ist auf eine aktive, bewusste und zielgerichtete Informationsverarbeitung angewiesen. Diese Informationsquelle ist ein strukturiertes Reizangebot für die Infeld-Umfeld-Hierarchie des Arbeitsplatzes dar. Das Infeld beschreibt das fokussierte Sichtfeld, der Sichtbereich, in dem sich die eigentliche Sehaufgabe befindet. Das Umfeld beschreibt </w:t>
+      </w:r>
+      <w:r>
+        <w:rPr>
+          <w:rFonts w:ascii="Arial" w:hAnsi="Arial" w:cs="Arial"/>
+          <w:sz w:val="24"/>
+          <w:szCs w:val="24"/>
+        </w:rPr>
+        <w:lastRenderedPageBreak/>
+        <w:t>den direkt dazu angrenzenden Bereich. In diesem soll darauf geachtet werden, einen möglichst geringen Einfluss auf das Infeld zu haben. Dies kann beispielsweise durch auffällige oder zu helle Kleidung geschehen.</w:t>
+      </w:r>
+      <w:r>
+        <w:rPr>
+          <w:rFonts w:ascii="Arial" w:hAnsi="Arial" w:cs="Arial"/>
+          <w:sz w:val="24"/>
+          <w:szCs w:val="24"/>
+        </w:rPr>
+        <w:t xml:space="preserve"> [6, S. 187]</w:t>
+      </w:r>
+      <w:r>
+        <w:rPr>
+          <w:rFonts w:ascii="Arial" w:hAnsi="Arial" w:cs="Arial"/>
+          <w:sz w:val="24"/>
+          <w:szCs w:val="24"/>
+        </w:rPr>
+        <w:t xml:space="preserve"> Eine effiziente Lichtplanung soll auf die Sehaufgabe mit dem vorhandenen Licht abgestimmt sein. Dadurch wird der mentalen Belastung durch störungsfreie Beleuchtung entgegen gewirkt. Durch den Ausgleich der Leuchtdichtenverhältnisse im Raum wirkt diese strukturierte Beleuchtung der visuellen Monotonie und dem frühzeitigen Ermüdung der Augen entgegen.</w:t>
+      </w:r>
+      <w:r>
+        <w:rPr>
+          <w:rFonts w:ascii="Arial" w:hAnsi="Arial" w:cs="Arial"/>
+          <w:sz w:val="24"/>
+          <w:szCs w:val="24"/>
+        </w:rPr>
+        <w:t xml:space="preserve"> Das führt zu Leistungsmotivation und –fähigkeit.</w:t>
+      </w:r>
+      <w:r>
+        <w:rPr>
+          <w:rFonts w:ascii="Arial" w:hAnsi="Arial" w:cs="Arial"/>
+          <w:sz w:val="24"/>
+          <w:szCs w:val="24"/>
+        </w:rPr>
+        <w:t xml:space="preserve"> [6, S. 186]</w:t>
+      </w:r>
+      <w:r>
+        <w:rPr>
+          <w:rFonts w:ascii="Arial" w:hAnsi="Arial" w:cs="Arial"/>
+          <w:sz w:val="24"/>
+          <w:szCs w:val="24"/>
+        </w:rPr>
+        <w:t xml:space="preserve"> </w:t>
+      </w:r>
+    </w:p>
+    <w:p>
+      <w:pPr>
+        <w:spacing w:line="360" w:lineRule="auto"/>
+        <w:jc w:val="both"/>
+        <w:rPr>
+          <w:rFonts w:ascii="Arial" w:hAnsi="Arial" w:cs="Arial"/>
+          <w:sz w:val="24"/>
+          <w:szCs w:val="24"/>
+        </w:rPr>
+      </w:pPr>
+      <w:r>
+        <w:rPr>
+          <w:rFonts w:ascii="Arial" w:hAnsi="Arial" w:cs="Arial"/>
+          <w:sz w:val="24"/>
+          <w:szCs w:val="24"/>
+        </w:rPr>
+        <w:t>Das Theoretische Leuchtdichte-Modell beschreibt die Abstimmung der Helligkeitsproportionen zwischen Infeldern und Umfeldern, damit belastungsfreie Wahrnehmungsbedingungen gewährleistet sind.</w:t>
+      </w:r>
+      <w:r>
+        <w:rPr>
+          <w:rFonts w:ascii="Arial" w:hAnsi="Arial" w:cs="Arial"/>
+          <w:sz w:val="24"/>
+          <w:szCs w:val="24"/>
+        </w:rPr>
+        <w:t xml:space="preserve"> [6, S. 188]</w:t>
+      </w:r>
+      <w:r>
+        <w:rPr>
+          <w:rFonts w:ascii="Arial" w:hAnsi="Arial" w:cs="Arial"/>
+          <w:sz w:val="24"/>
+          <w:szCs w:val="24"/>
+        </w:rPr>
+        <w:t xml:space="preserve"> Zur Bestimmung der Leuchtdichte im Infeld werden meistens Nennbeleuchtungsstärken für Sehleistungskriterien aus den Normen DIN 3053 Teil 1 und 2 herangezogen. Da die Länder sehr große Unterschiede in diesen Angaben der Normen haben, sind diese Vorgaben nur als Richtwerte zu sehen, </w:t>
+      </w:r>
+      <w:r>
+        <w:rPr>
+          <w:rFonts w:ascii="Arial" w:hAnsi="Arial" w:cs="Arial"/>
+          <w:sz w:val="24"/>
+          <w:szCs w:val="24"/>
+        </w:rPr>
+        <w:t xml:space="preserve">konkrete und </w:t>
+      </w:r>
+      <w:bookmarkStart w:id="4" w:name="_GoBack"/>
+      <w:bookmarkEnd w:id="4"/>
+      <w:r>
+        <w:rPr>
+          <w:rFonts w:ascii="Arial" w:hAnsi="Arial" w:cs="Arial"/>
+          <w:sz w:val="24"/>
+          <w:szCs w:val="24"/>
+        </w:rPr>
+        <w:t xml:space="preserve">individuelle Lösungen sind nicht mit einbezogen. </w:t>
+      </w:r>
+    </w:p>
+    <w:p>
+      <w:pPr>
+        <w:spacing w:line="360" w:lineRule="auto"/>
+        <w:jc w:val="both"/>
+        <w:rPr>
+          <w:rFonts w:ascii="Arial" w:hAnsi="Arial" w:cs="Arial"/>
           <w:b/>
           <w:sz w:val="24"/>
           <w:szCs w:val="24"/>
@@ -2514,7 +3213,42 @@
           <w:sz w:val="24"/>
           <w:szCs w:val="24"/>
         </w:rPr>
-        <w:t>DIN 5035-3 Beleuchtung mit künstlichem Licht, Teil 3: Beleuchtung im Gesundheitswesen</w:t>
+        <w:t>DIN 5035-1 und -2 Beleuchtung mit künstlichem Licht, zur Berechnung der Infeldleuchtdichten</w:t>
+      </w:r>
+      <w:r>
+        <w:rPr>
+          <w:rFonts w:ascii="Arial" w:hAnsi="Arial" w:cs="Arial"/>
+          <w:sz w:val="24"/>
+          <w:szCs w:val="24"/>
+        </w:rPr>
+        <w:t xml:space="preserve"> </w:t>
+      </w:r>
+    </w:p>
+    <w:p>
+      <w:pPr>
+        <w:spacing w:line="360" w:lineRule="auto"/>
+        <w:jc w:val="both"/>
+        <w:rPr>
+          <w:rFonts w:ascii="Arial" w:hAnsi="Arial" w:cs="Arial"/>
+          <w:sz w:val="24"/>
+          <w:szCs w:val="24"/>
+        </w:rPr>
+      </w:pPr>
+      <w:r>
+        <w:rPr>
+          <w:rFonts w:ascii="Arial" w:hAnsi="Arial" w:cs="Arial"/>
+          <w:sz w:val="24"/>
+          <w:szCs w:val="24"/>
+        </w:rPr>
+        <w:t xml:space="preserve">DIN </w:t>
+      </w:r>
+      <w:r>
+        <w:rPr>
+          <w:rFonts w:ascii="Arial" w:hAnsi="Arial" w:cs="Arial"/>
+          <w:sz w:val="24"/>
+          <w:szCs w:val="24"/>
+        </w:rPr>
+        <w:t>5035-3 Beleuchtung mit künstlichem Licht, Teil 3: Beleuchtung im Gesundheitswesen</w:t>
       </w:r>
     </w:p>
     <w:p>
@@ -4550,22 +5284,186 @@
           <w:sz w:val="24"/>
           <w:szCs w:val="24"/>
         </w:rPr>
-        <w:t>6, S. 148</w:t>
-      </w:r>
-    </w:p>
-    <w:p>
-      <w:pPr>
-        <w:spacing w:line="360" w:lineRule="auto"/>
-        <w:jc w:val="both"/>
-        <w:rPr>
-          <w:rFonts w:ascii="Arial" w:hAnsi="Arial" w:cs="Arial"/>
-          <w:sz w:val="24"/>
-          <w:szCs w:val="24"/>
-        </w:rPr>
-      </w:pPr>
-      <w:r>
-        <w:rPr>
-          <w:rFonts w:ascii="Arial" w:hAnsi="Arial" w:cs="Arial"/>
+        <w:t>6, S. 167</w:t>
+      </w:r>
+    </w:p>
+    <w:p>
+      <w:pPr>
+        <w:spacing w:line="360" w:lineRule="auto"/>
+        <w:jc w:val="both"/>
+        <w:rPr>
+          <w:rFonts w:ascii="Arial" w:hAnsi="Arial" w:cs="Arial"/>
+          <w:sz w:val="24"/>
+          <w:szCs w:val="24"/>
+        </w:rPr>
+      </w:pPr>
+      <w:r>
+        <w:rPr>
+          <w:rFonts w:ascii="Arial" w:hAnsi="Arial" w:cs="Arial"/>
+          <w:sz w:val="24"/>
+          <w:szCs w:val="24"/>
+        </w:rPr>
+        <w:fldChar w:fldCharType="begin"/>
+      </w:r>
+      <w:r>
+        <w:rPr>
+          <w:rFonts w:ascii="Arial" w:hAnsi="Arial" w:cs="Arial"/>
+          <w:sz w:val="24"/>
+          <w:szCs w:val="24"/>
+        </w:rPr>
+        <w:instrText xml:space="preserve"> REF _Ref70285504 \h </w:instrText>
+      </w:r>
+      <w:r>
+        <w:rPr>
+          <w:rFonts w:ascii="Arial" w:hAnsi="Arial" w:cs="Arial"/>
+          <w:sz w:val="24"/>
+          <w:szCs w:val="24"/>
+        </w:rPr>
+      </w:r>
+      <w:r>
+        <w:rPr>
+          <w:rFonts w:ascii="Arial" w:hAnsi="Arial" w:cs="Arial"/>
+          <w:sz w:val="24"/>
+          <w:szCs w:val="24"/>
+        </w:rPr>
+        <w:instrText xml:space="preserve"> \* MERGEFORMAT </w:instrText>
+      </w:r>
+      <w:r>
+        <w:rPr>
+          <w:rFonts w:ascii="Arial" w:hAnsi="Arial" w:cs="Arial"/>
+          <w:sz w:val="24"/>
+          <w:szCs w:val="24"/>
+        </w:rPr>
+        <w:fldChar w:fldCharType="separate"/>
+      </w:r>
+      <w:r>
+        <w:rPr>
+          <w:rFonts w:ascii="Arial" w:hAnsi="Arial" w:cs="Arial"/>
+          <w:i/>
+        </w:rPr>
+        <w:t xml:space="preserve">Abbildung </w:t>
+      </w:r>
+      <w:r>
+        <w:rPr>
+          <w:rFonts w:ascii="Arial" w:hAnsi="Arial" w:cs="Arial"/>
+          <w:i/>
+          <w:noProof/>
+        </w:rPr>
+        <w:t>3</w:t>
+      </w:r>
+      <w:r>
+        <w:rPr>
+          <w:rFonts w:ascii="Arial" w:hAnsi="Arial" w:cs="Arial"/>
+          <w:sz w:val="24"/>
+          <w:szCs w:val="24"/>
+        </w:rPr>
+        <w:fldChar w:fldCharType="end"/>
+      </w:r>
+      <w:r>
+        <w:rPr>
+          <w:rFonts w:ascii="Arial" w:hAnsi="Arial" w:cs="Arial"/>
+          <w:sz w:val="24"/>
+          <w:szCs w:val="24"/>
+        </w:rPr>
+        <w:t>: 6, S. 167</w:t>
+      </w:r>
+    </w:p>
+    <w:p>
+      <w:pPr>
+        <w:spacing w:line="360" w:lineRule="auto"/>
+        <w:jc w:val="both"/>
+        <w:rPr>
+          <w:rFonts w:ascii="Arial" w:hAnsi="Arial" w:cs="Arial"/>
+          <w:sz w:val="24"/>
+          <w:szCs w:val="24"/>
+        </w:rPr>
+      </w:pPr>
+      <w:r>
+        <w:rPr>
+          <w:rFonts w:ascii="Arial" w:hAnsi="Arial" w:cs="Arial"/>
+          <w:sz w:val="24"/>
+          <w:szCs w:val="24"/>
+        </w:rPr>
+        <w:fldChar w:fldCharType="begin"/>
+      </w:r>
+      <w:r>
+        <w:rPr>
+          <w:rFonts w:ascii="Arial" w:hAnsi="Arial" w:cs="Arial"/>
+          <w:sz w:val="24"/>
+          <w:szCs w:val="24"/>
+        </w:rPr>
+        <w:instrText xml:space="preserve"> REF _Ref70283373 \h </w:instrText>
+      </w:r>
+      <w:r>
+        <w:rPr>
+          <w:rFonts w:ascii="Arial" w:hAnsi="Arial" w:cs="Arial"/>
+          <w:sz w:val="24"/>
+          <w:szCs w:val="24"/>
+        </w:rPr>
+      </w:r>
+      <w:r>
+        <w:rPr>
+          <w:rFonts w:ascii="Arial" w:hAnsi="Arial" w:cs="Arial"/>
+          <w:sz w:val="24"/>
+          <w:szCs w:val="24"/>
+        </w:rPr>
+        <w:instrText xml:space="preserve"> \* MERGEFORMAT </w:instrText>
+      </w:r>
+      <w:r>
+        <w:rPr>
+          <w:rFonts w:ascii="Arial" w:hAnsi="Arial" w:cs="Arial"/>
+          <w:sz w:val="24"/>
+          <w:szCs w:val="24"/>
+        </w:rPr>
+        <w:fldChar w:fldCharType="separate"/>
+      </w:r>
+      <w:r>
+        <w:rPr>
+          <w:rFonts w:ascii="Arial" w:hAnsi="Arial" w:cs="Arial"/>
+          <w:i/>
+        </w:rPr>
+        <w:t xml:space="preserve">Abbildung </w:t>
+      </w:r>
+      <w:r>
+        <w:rPr>
+          <w:rFonts w:ascii="Arial" w:hAnsi="Arial" w:cs="Arial"/>
+          <w:i/>
+          <w:noProof/>
+        </w:rPr>
+        <w:t>4</w:t>
+      </w:r>
+      <w:r>
+        <w:rPr>
+          <w:rFonts w:ascii="Arial" w:hAnsi="Arial" w:cs="Arial"/>
+          <w:sz w:val="24"/>
+          <w:szCs w:val="24"/>
+        </w:rPr>
+        <w:fldChar w:fldCharType="end"/>
+      </w:r>
+      <w:r>
+        <w:rPr>
+          <w:rFonts w:ascii="Arial" w:hAnsi="Arial" w:cs="Arial"/>
+          <w:sz w:val="24"/>
+          <w:szCs w:val="24"/>
+        </w:rPr>
+        <w:t>: 6, S. 148</w:t>
+      </w:r>
+    </w:p>
+    <w:p>
+      <w:pPr>
+        <w:spacing w:line="360" w:lineRule="auto"/>
+        <w:jc w:val="both"/>
+        <w:rPr>
+          <w:rFonts w:ascii="Arial" w:hAnsi="Arial" w:cs="Arial"/>
+          <w:b/>
+          <w:sz w:val="24"/>
+          <w:szCs w:val="24"/>
+        </w:rPr>
+      </w:pPr>
+      <w:r>
+        <w:rPr>
+          <w:rFonts w:ascii="Arial" w:hAnsi="Arial" w:cs="Arial"/>
+          <w:b/>
           <w:sz w:val="24"/>
           <w:szCs w:val="24"/>
         </w:rPr>
@@ -4599,7 +5497,7 @@
                     <pic:cNvPicPr/>
                   </pic:nvPicPr>
                   <pic:blipFill>
-                    <a:blip r:embed="rId11"/>
+                    <a:blip r:embed="rId12"/>
                     <a:stretch>
                       <a:fillRect/>
                     </a:stretch>
@@ -4628,6 +5526,7 @@
     <w:p>
       <w:pPr>
         <w:pStyle w:val="Beschriftung"/>
+        <w:spacing w:line="360" w:lineRule="auto"/>
         <w:jc w:val="center"/>
         <w:rPr>
           <w:rFonts w:ascii="Arial" w:hAnsi="Arial" w:cs="Arial"/>
@@ -4637,7 +5536,8 @@
           <w:szCs w:val="22"/>
         </w:rPr>
       </w:pPr>
-      <w:bookmarkStart w:id="4" w:name="_Ref70283373"/>
+      <w:bookmarkStart w:id="5" w:name="_Ref70283373"/>
+      <w:bookmarkStart w:id="6" w:name="_Ref70286489"/>
       <w:r>
         <w:rPr>
           <w:rFonts w:ascii="Arial" w:hAnsi="Arial" w:cs="Arial"/>
@@ -4687,7 +5587,7 @@
           <w:sz w:val="22"/>
           <w:szCs w:val="22"/>
         </w:rPr>
-        <w:t>4</w:t>
+        <w:t>5</w:t>
       </w:r>
       <w:r>
         <w:rPr>
@@ -4699,7 +5599,7 @@
         </w:rPr>
         <w:fldChar w:fldCharType="end"/>
       </w:r>
-      <w:bookmarkEnd w:id="4"/>
+      <w:bookmarkEnd w:id="5"/>
       <w:r>
         <w:rPr>
           <w:rFonts w:ascii="Arial" w:hAnsi="Arial" w:cs="Arial"/>
@@ -4710,8 +5610,10 @@
         </w:rPr>
         <w:t>: Reflexionsgrade verschiedener Materialien</w:t>
       </w:r>
+      <w:bookmarkEnd w:id="6"/>
     </w:p>
     <w:sectPr>
+      <w:footerReference w:type="default" r:id="rId13"/>
       <w:pgSz w:w="11906" w:h="16838"/>
       <w:pgMar w:top="1417" w:right="1417" w:bottom="1134" w:left="1417" w:header="708" w:footer="708" w:gutter="0"/>
       <w:cols w:space="708"/>
@@ -4744,6 +5646,51 @@
     </w:p>
   </w:endnote>
 </w:endnotes>
+</file>
+
+<file path=word/footer1.xml><?xml version="1.0" encoding="utf-8"?>
+<w:ftr xmlns:wpc="http://schemas.microsoft.com/office/word/2010/wordprocessingCanvas" xmlns:cx="http://schemas.microsoft.com/office/drawing/2014/chartex" xmlns:cx1="http://schemas.microsoft.com/office/drawing/2015/9/8/chartex" xmlns:mc="http://schemas.openxmlformats.org/markup-compatibility/2006" xmlns:o="urn:schemas-microsoft-com:office:office" xmlns:r="http://schemas.openxmlformats.org/officeDocument/2006/relationships" xmlns:m="http://schemas.openxmlformats.org/officeDocument/2006/math" xmlns:v="urn:schemas-microsoft-com:vml" xmlns:wp14="http://schemas.microsoft.com/office/word/2010/wordprocessingDrawing" xmlns:wp="http://schemas.openxmlformats.org/drawingml/2006/wordprocessingDrawing" xmlns:w10="urn:schemas-microsoft-com:office:word" xmlns:w="http://schemas.openxmlformats.org/wordprocessingml/2006/main" xmlns:w14="http://schemas.microsoft.com/office/word/2010/wordml" xmlns:w15="http://schemas.microsoft.com/office/word/2012/wordml" xmlns:w16se="http://schemas.microsoft.com/office/word/2015/wordml/symex" xmlns:wpg="http://schemas.microsoft.com/office/word/2010/wordprocessingGroup" xmlns:wpi="http://schemas.microsoft.com/office/word/2010/wordprocessingInk" xmlns:wne="http://schemas.microsoft.com/office/word/2006/wordml" xmlns:wps="http://schemas.microsoft.com/office/word/2010/wordprocessingShape" mc:Ignorable="w14 w15 w16se wp14">
+  <w:sdt>
+    <w:sdtPr>
+      <w:id w:val="148170611"/>
+      <w:docPartObj>
+        <w:docPartGallery w:val="Page Numbers (Bottom of Page)"/>
+        <w:docPartUnique/>
+      </w:docPartObj>
+    </w:sdtPr>
+    <w:sdtContent>
+      <w:p>
+        <w:pPr>
+          <w:pStyle w:val="Fuzeile"/>
+          <w:jc w:val="right"/>
+        </w:pPr>
+        <w:r>
+          <w:fldChar w:fldCharType="begin"/>
+        </w:r>
+        <w:r>
+          <w:instrText>PAGE   \* MERGEFORMAT</w:instrText>
+        </w:r>
+        <w:r>
+          <w:fldChar w:fldCharType="separate"/>
+        </w:r>
+        <w:r>
+          <w:rPr>
+            <w:noProof/>
+          </w:rPr>
+          <w:t>11</w:t>
+        </w:r>
+        <w:r>
+          <w:fldChar w:fldCharType="end"/>
+        </w:r>
+      </w:p>
+    </w:sdtContent>
+  </w:sdt>
+  <w:p>
+    <w:pPr>
+      <w:pStyle w:val="Fuzeile"/>
+    </w:pPr>
+  </w:p>
+</w:ftr>
 </file>
 
 <file path=word/footnotes.xml><?xml version="1.0" encoding="utf-8"?>
@@ -5514,6 +6461,568 @@
 </w:styles>
 </file>
 
+<file path=word/glossary/document.xml><?xml version="1.0" encoding="utf-8"?>
+<w:glossaryDocument xmlns:wpc="http://schemas.microsoft.com/office/word/2010/wordprocessingCanvas" xmlns:cx="http://schemas.microsoft.com/office/drawing/2014/chartex" xmlns:cx1="http://schemas.microsoft.com/office/drawing/2015/9/8/chartex" xmlns:mc="http://schemas.openxmlformats.org/markup-compatibility/2006" xmlns:o="urn:schemas-microsoft-com:office:office" xmlns:r="http://schemas.openxmlformats.org/officeDocument/2006/relationships" xmlns:m="http://schemas.openxmlformats.org/officeDocument/2006/math" xmlns:v="urn:schemas-microsoft-com:vml" xmlns:wp14="http://schemas.microsoft.com/office/word/2010/wordprocessingDrawing" xmlns:wp="http://schemas.openxmlformats.org/drawingml/2006/wordprocessingDrawing" xmlns:w10="urn:schemas-microsoft-com:office:word" xmlns:w="http://schemas.openxmlformats.org/wordprocessingml/2006/main" xmlns:w14="http://schemas.microsoft.com/office/word/2010/wordml" xmlns:w15="http://schemas.microsoft.com/office/word/2012/wordml" xmlns:w16se="http://schemas.microsoft.com/office/word/2015/wordml/symex" xmlns:wpg="http://schemas.microsoft.com/office/word/2010/wordprocessingGroup" xmlns:wpi="http://schemas.microsoft.com/office/word/2010/wordprocessingInk" xmlns:wne="http://schemas.microsoft.com/office/word/2006/wordml" xmlns:wps="http://schemas.microsoft.com/office/word/2010/wordprocessingShape" mc:Ignorable="w14 w15 w16se wp14"/>
+</file>
+
+<file path=word/glossary/fontTable.xml><?xml version="1.0" encoding="utf-8"?>
+<w:fonts xmlns:mc="http://schemas.openxmlformats.org/markup-compatibility/2006" xmlns:r="http://schemas.openxmlformats.org/officeDocument/2006/relationships" xmlns:w="http://schemas.openxmlformats.org/wordprocessingml/2006/main" xmlns:w14="http://schemas.microsoft.com/office/word/2010/wordml" xmlns:w15="http://schemas.microsoft.com/office/word/2012/wordml" xmlns:w16se="http://schemas.microsoft.com/office/word/2015/wordml/symex" mc:Ignorable="w14 w15 w16se">
+  <w:font w:name="Arial">
+    <w:panose1 w:val="020B0604020202020204"/>
+    <w:charset w:val="00"/>
+    <w:family w:val="swiss"/>
+    <w:pitch w:val="variable"/>
+    <w:sig w:usb0="E0002EFF" w:usb1="C000785B" w:usb2="00000009" w:usb3="00000000" w:csb0="000001FF" w:csb1="00000000"/>
+  </w:font>
+  <w:font w:name="DengXian">
+    <w:altName w:val="等线"/>
+    <w:panose1 w:val="02010600030101010101"/>
+    <w:charset w:val="86"/>
+    <w:family w:val="auto"/>
+    <w:pitch w:val="variable"/>
+    <w:sig w:usb0="A00002BF" w:usb1="38CF7CFA" w:usb2="00000016" w:usb3="00000000" w:csb0="0004000F" w:csb1="00000000"/>
+  </w:font>
+  <w:font w:name="Courier New">
+    <w:panose1 w:val="02070309020205020404"/>
+    <w:charset w:val="00"/>
+    <w:family w:val="modern"/>
+    <w:pitch w:val="fixed"/>
+    <w:sig w:usb0="E0002EFF" w:usb1="C0007843" w:usb2="00000009" w:usb3="00000000" w:csb0="000001FF" w:csb1="00000000"/>
+  </w:font>
+  <w:font w:name="Times New Roman">
+    <w:panose1 w:val="02020603050405020304"/>
+    <w:charset w:val="00"/>
+    <w:family w:val="roman"/>
+    <w:pitch w:val="variable"/>
+    <w:sig w:usb0="E0002EFF" w:usb1="C000785B" w:usb2="00000009" w:usb3="00000000" w:csb0="000001FF" w:csb1="00000000"/>
+  </w:font>
+  <w:font w:name="Wingdings">
+    <w:panose1 w:val="05000000000000000000"/>
+    <w:charset w:val="02"/>
+    <w:family w:val="auto"/>
+    <w:pitch w:val="variable"/>
+    <w:sig w:usb0="00000000" w:usb1="10000000" w:usb2="00000000" w:usb3="00000000" w:csb0="80000000" w:csb1="00000000"/>
+  </w:font>
+  <w:font w:name="Symbol">
+    <w:panose1 w:val="05050102010706020507"/>
+    <w:charset w:val="02"/>
+    <w:family w:val="roman"/>
+    <w:pitch w:val="variable"/>
+    <w:sig w:usb0="00000000" w:usb1="10000000" w:usb2="00000000" w:usb3="00000000" w:csb0="80000000" w:csb1="00000000"/>
+  </w:font>
+  <w:font w:name="Calibri">
+    <w:panose1 w:val="020F0502020204030204"/>
+    <w:charset w:val="00"/>
+    <w:family w:val="swiss"/>
+    <w:pitch w:val="variable"/>
+    <w:sig w:usb0="E0002EFF" w:usb1="C000247B" w:usb2="00000009" w:usb3="00000000" w:csb0="000001FF" w:csb1="00000000"/>
+  </w:font>
+  <w:font w:name="Cambria Math">
+    <w:panose1 w:val="02040503050406030204"/>
+    <w:charset w:val="00"/>
+    <w:family w:val="roman"/>
+    <w:pitch w:val="variable"/>
+    <w:sig w:usb0="E00006FF" w:usb1="420024FF" w:usb2="02000000" w:usb3="00000000" w:csb0="0000019F" w:csb1="00000000"/>
+  </w:font>
+  <w:font w:name="DengXian Light">
+    <w:altName w:val="等线 Light"/>
+    <w:panose1 w:val="02010600030101010101"/>
+    <w:charset w:val="86"/>
+    <w:family w:val="auto"/>
+    <w:pitch w:val="variable"/>
+    <w:sig w:usb0="A00002BF" w:usb1="38CF7CFA" w:usb2="00000016" w:usb3="00000000" w:csb0="0004000F" w:csb1="00000000"/>
+  </w:font>
+  <w:font w:name="Calibri Light">
+    <w:panose1 w:val="020F0302020204030204"/>
+    <w:charset w:val="00"/>
+    <w:family w:val="swiss"/>
+    <w:pitch w:val="variable"/>
+    <w:sig w:usb0="E0002AFF" w:usb1="C000247B" w:usb2="00000009" w:usb3="00000000" w:csb0="000001FF" w:csb1="00000000"/>
+  </w:font>
+</w:fonts>
+</file>
+
+<file path=word/glossary/settings.xml><?xml version="1.0" encoding="utf-8"?>
+<w:settings xmlns:mc="http://schemas.openxmlformats.org/markup-compatibility/2006" xmlns:o="urn:schemas-microsoft-com:office:office" xmlns:r="http://schemas.openxmlformats.org/officeDocument/2006/relationships" xmlns:m="http://schemas.openxmlformats.org/officeDocument/2006/math" xmlns:v="urn:schemas-microsoft-com:vml" xmlns:w10="urn:schemas-microsoft-com:office:word" xmlns:w="http://schemas.openxmlformats.org/wordprocessingml/2006/main" xmlns:w14="http://schemas.microsoft.com/office/word/2010/wordml" xmlns:w15="http://schemas.microsoft.com/office/word/2012/wordml" xmlns:w16se="http://schemas.microsoft.com/office/word/2015/wordml/symex" xmlns:sl="http://schemas.openxmlformats.org/schemaLibrary/2006/main" mc:Ignorable="w14 w15 w16se">
+  <w:view w:val="normal"/>
+  <w:defaultTabStop w:val="708"/>
+  <w:hyphenationZone w:val="425"/>
+  <w:characterSpacingControl w:val="doNotCompress"/>
+  <w:compat>
+    <w:useFELayout/>
+    <w:compatSetting w:name="compatibilityMode" w:uri="http://schemas.microsoft.com/office/word" w:val="15"/>
+    <w:compatSetting w:name="overrideTableStyleFontSizeAndJustification" w:uri="http://schemas.microsoft.com/office/word" w:val="1"/>
+    <w:compatSetting w:name="enableOpenTypeFeatures" w:uri="http://schemas.microsoft.com/office/word" w:val="1"/>
+    <w:compatSetting w:name="doNotFlipMirrorIndents" w:uri="http://schemas.microsoft.com/office/word" w:val="1"/>
+    <w:compatSetting w:name="differentiateMultirowTableHeaders" w:uri="http://schemas.microsoft.com/office/word" w:val="1"/>
+  </w:compat>
+  <w:rsids>
+    <w:rsidRoot w:val="002C3422"/>
+    <w:rsid w:val="002C3422"/>
+    <w:rsid w:val="00D657F0"/>
+  </w:rsids>
+  <m:mathPr>
+    <m:mathFont m:val="Cambria Math"/>
+    <m:brkBin m:val="before"/>
+    <m:brkBinSub m:val="--"/>
+    <m:smallFrac m:val="0"/>
+    <m:dispDef/>
+    <m:lMargin m:val="0"/>
+    <m:rMargin m:val="0"/>
+    <m:defJc m:val="centerGroup"/>
+    <m:wrapIndent m:val="1440"/>
+    <m:intLim m:val="subSup"/>
+    <m:naryLim m:val="undOvr"/>
+  </m:mathPr>
+  <w:themeFontLang w:val="de-DE" w:eastAsia="zh-CN"/>
+  <w:clrSchemeMapping w:bg1="light1" w:t1="dark1" w:bg2="light2" w:t2="dark2" w:accent1="accent1" w:accent2="accent2" w:accent3="accent3" w:accent4="accent4" w:accent5="accent5" w:accent6="accent6" w:hyperlink="hyperlink" w:followedHyperlink="followedHyperlink"/>
+  <w:decimalSymbol w:val=","/>
+  <w:listSeparator w:val=";"/>
+  <w15:chartTrackingRefBased/>
+</w:settings>
+</file>
+
+<file path=word/glossary/styles.xml><?xml version="1.0" encoding="utf-8"?>
+<w:styles xmlns:mc="http://schemas.openxmlformats.org/markup-compatibility/2006" xmlns:r="http://schemas.openxmlformats.org/officeDocument/2006/relationships" xmlns:w="http://schemas.openxmlformats.org/wordprocessingml/2006/main" xmlns:w14="http://schemas.microsoft.com/office/word/2010/wordml" xmlns:w15="http://schemas.microsoft.com/office/word/2012/wordml" xmlns:w16se="http://schemas.microsoft.com/office/word/2015/wordml/symex" mc:Ignorable="w14 w15 w16se">
+  <w:docDefaults>
+    <w:rPrDefault>
+      <w:rPr>
+        <w:rFonts w:asciiTheme="minorHAnsi" w:eastAsiaTheme="minorEastAsia" w:hAnsiTheme="minorHAnsi" w:cstheme="minorBidi"/>
+        <w:sz w:val="22"/>
+        <w:szCs w:val="22"/>
+        <w:lang w:val="de-DE" w:eastAsia="zh-CN" w:bidi="ar-SA"/>
+      </w:rPr>
+    </w:rPrDefault>
+    <w:pPrDefault>
+      <w:pPr>
+        <w:spacing w:after="160" w:line="259" w:lineRule="auto"/>
+      </w:pPr>
+    </w:pPrDefault>
+  </w:docDefaults>
+  <w:latentStyles w:defLockedState="0" w:defUIPriority="99" w:defSemiHidden="0" w:defUnhideWhenUsed="0" w:defQFormat="0" w:count="371">
+    <w:lsdException w:name="Normal" w:uiPriority="0" w:qFormat="1"/>
+    <w:lsdException w:name="heading 1" w:uiPriority="9" w:qFormat="1"/>
+    <w:lsdException w:name="heading 2" w:semiHidden="1" w:uiPriority="9" w:unhideWhenUsed="1" w:qFormat="1"/>
+    <w:lsdException w:name="heading 3" w:semiHidden="1" w:uiPriority="9" w:unhideWhenUsed="1" w:qFormat="1"/>
+    <w:lsdException w:name="heading 4" w:semiHidden="1" w:uiPriority="9" w:unhideWhenUsed="1" w:qFormat="1"/>
+    <w:lsdException w:name="heading 5" w:semiHidden="1" w:uiPriority="9" w:unhideWhenUsed="1" w:qFormat="1"/>
+    <w:lsdException w:name="heading 6" w:semiHidden="1" w:uiPriority="9" w:unhideWhenUsed="1" w:qFormat="1"/>
+    <w:lsdException w:name="heading 7" w:semiHidden="1" w:uiPriority="9" w:unhideWhenUsed="1" w:qFormat="1"/>
+    <w:lsdException w:name="heading 8" w:semiHidden="1" w:uiPriority="9" w:unhideWhenUsed="1" w:qFormat="1"/>
+    <w:lsdException w:name="heading 9" w:semiHidden="1" w:uiPriority="9" w:unhideWhenUsed="1" w:qFormat="1"/>
+    <w:lsdException w:name="index 1" w:semiHidden="1" w:unhideWhenUsed="1"/>
+    <w:lsdException w:name="index 2" w:semiHidden="1" w:unhideWhenUsed="1"/>
+    <w:lsdException w:name="index 3" w:semiHidden="1" w:unhideWhenUsed="1"/>
+    <w:lsdException w:name="index 4" w:semiHidden="1" w:unhideWhenUsed="1"/>
+    <w:lsdException w:name="index 5" w:semiHidden="1" w:unhideWhenUsed="1"/>
+    <w:lsdException w:name="index 6" w:semiHidden="1" w:unhideWhenUsed="1"/>
+    <w:lsdException w:name="index 7" w:semiHidden="1" w:unhideWhenUsed="1"/>
+    <w:lsdException w:name="index 8" w:semiHidden="1" w:unhideWhenUsed="1"/>
+    <w:lsdException w:name="index 9" w:semiHidden="1" w:unhideWhenUsed="1"/>
+    <w:lsdException w:name="toc 1" w:semiHidden="1" w:uiPriority="39" w:unhideWhenUsed="1"/>
+    <w:lsdException w:name="toc 2" w:semiHidden="1" w:uiPriority="39" w:unhideWhenUsed="1"/>
+    <w:lsdException w:name="toc 3" w:semiHidden="1" w:uiPriority="39" w:unhideWhenUsed="1"/>
+    <w:lsdException w:name="toc 4" w:semiHidden="1" w:uiPriority="39" w:unhideWhenUsed="1"/>
+    <w:lsdException w:name="toc 5" w:semiHidden="1" w:uiPriority="39" w:unhideWhenUsed="1"/>
+    <w:lsdException w:name="toc 6" w:semiHidden="1" w:uiPriority="39" w:unhideWhenUsed="1"/>
+    <w:lsdException w:name="toc 7" w:semiHidden="1" w:uiPriority="39" w:unhideWhenUsed="1"/>
+    <w:lsdException w:name="toc 8" w:semiHidden="1" w:uiPriority="39" w:unhideWhenUsed="1"/>
+    <w:lsdException w:name="toc 9" w:semiHidden="1" w:uiPriority="39" w:unhideWhenUsed="1"/>
+    <w:lsdException w:name="Normal Indent" w:semiHidden="1" w:unhideWhenUsed="1"/>
+    <w:lsdException w:name="footnote text" w:semiHidden="1" w:unhideWhenUsed="1"/>
+    <w:lsdException w:name="annotation text" w:semiHidden="1" w:unhideWhenUsed="1"/>
+    <w:lsdException w:name="header" w:semiHidden="1" w:unhideWhenUsed="1"/>
+    <w:lsdException w:name="footer" w:semiHidden="1" w:unhideWhenUsed="1"/>
+    <w:lsdException w:name="index heading" w:semiHidden="1" w:unhideWhenUsed="1"/>
+    <w:lsdException w:name="caption" w:semiHidden="1" w:uiPriority="35" w:unhideWhenUsed="1" w:qFormat="1"/>
+    <w:lsdException w:name="table of figures" w:semiHidden="1" w:unhideWhenUsed="1"/>
+    <w:lsdException w:name="envelope address" w:semiHidden="1" w:unhideWhenUsed="1"/>
+    <w:lsdException w:name="envelope return" w:semiHidden="1" w:unhideWhenUsed="1"/>
+    <w:lsdException w:name="footnote reference" w:semiHidden="1" w:unhideWhenUsed="1"/>
+    <w:lsdException w:name="annotation reference" w:semiHidden="1" w:unhideWhenUsed="1"/>
+    <w:lsdException w:name="line number" w:semiHidden="1" w:unhideWhenUsed="1"/>
+    <w:lsdException w:name="page number" w:semiHidden="1" w:unhideWhenUsed="1"/>
+    <w:lsdException w:name="endnote reference" w:semiHidden="1" w:unhideWhenUsed="1"/>
+    <w:lsdException w:name="endnote text" w:semiHidden="1" w:unhideWhenUsed="1"/>
+    <w:lsdException w:name="table of authorities" w:semiHidden="1" w:unhideWhenUsed="1"/>
+    <w:lsdException w:name="macro" w:semiHidden="1" w:unhideWhenUsed="1"/>
+    <w:lsdException w:name="toa heading" w:semiHidden="1" w:unhideWhenUsed="1"/>
+    <w:lsdException w:name="List" w:semiHidden="1" w:unhideWhenUsed="1"/>
+    <w:lsdException w:name="List Bullet" w:semiHidden="1" w:unhideWhenUsed="1"/>
+    <w:lsdException w:name="List Number" w:semiHidden="1" w:unhideWhenUsed="1"/>
+    <w:lsdException w:name="List 2" w:semiHidden="1" w:unhideWhenUsed="1"/>
+    <w:lsdException w:name="List 3" w:semiHidden="1" w:unhideWhenUsed="1"/>
+    <w:lsdException w:name="List 4" w:semiHidden="1" w:unhideWhenUsed="1"/>
+    <w:lsdException w:name="List 5" w:semiHidden="1" w:unhideWhenUsed="1"/>
+    <w:lsdException w:name="List Bullet 2" w:semiHidden="1" w:unhideWhenUsed="1"/>
+    <w:lsdException w:name="List Bullet 3" w:semiHidden="1" w:unhideWhenUsed="1"/>
+    <w:lsdException w:name="List Bullet 4" w:semiHidden="1" w:unhideWhenUsed="1"/>
+    <w:lsdException w:name="List Bullet 5" w:semiHidden="1" w:unhideWhenUsed="1"/>
+    <w:lsdException w:name="List Number 2" w:semiHidden="1" w:unhideWhenUsed="1"/>
+    <w:lsdException w:name="List Number 3" w:semiHidden="1" w:unhideWhenUsed="1"/>
+    <w:lsdException w:name="List Number 4" w:semiHidden="1" w:unhideWhenUsed="1"/>
+    <w:lsdException w:name="List Number 5" w:semiHidden="1" w:unhideWhenUsed="1"/>
+    <w:lsdException w:name="Title" w:uiPriority="10" w:qFormat="1"/>
+    <w:lsdException w:name="Closing" w:semiHidden="1" w:unhideWhenUsed="1"/>
+    <w:lsdException w:name="Signature" w:semiHidden="1" w:unhideWhenUsed="1"/>
+    <w:lsdException w:name="Default Paragraph Font" w:semiHidden="1" w:uiPriority="1" w:unhideWhenUsed="1"/>
+    <w:lsdException w:name="Body Text" w:semiHidden="1" w:unhideWhenUsed="1"/>
+    <w:lsdException w:name="Body Text Indent" w:semiHidden="1" w:unhideWhenUsed="1"/>
+    <w:lsdException w:name="List Continue" w:semiHidden="1" w:unhideWhenUsed="1"/>
+    <w:lsdException w:name="List Continue 2" w:semiHidden="1" w:unhideWhenUsed="1"/>
+    <w:lsdException w:name="List Continue 3" w:semiHidden="1" w:unhideWhenUsed="1"/>
+    <w:lsdException w:name="List Continue 4" w:semiHidden="1" w:unhideWhenUsed="1"/>
+    <w:lsdException w:name="List Continue 5" w:semiHidden="1" w:unhideWhenUsed="1"/>
+    <w:lsdException w:name="Message Header" w:semiHidden="1" w:unhideWhenUsed="1"/>
+    <w:lsdException w:name="Subtitle" w:uiPriority="11" w:qFormat="1"/>
+    <w:lsdException w:name="Salutation" w:semiHidden="1" w:unhideWhenUsed="1"/>
+    <w:lsdException w:name="Date" w:semiHidden="1" w:unhideWhenUsed="1"/>
+    <w:lsdException w:name="Body Text First Indent" w:semiHidden="1" w:unhideWhenUsed="1"/>
+    <w:lsdException w:name="Body Text First Indent 2" w:semiHidden="1" w:unhideWhenUsed="1"/>
+    <w:lsdException w:name="Note Heading" w:semiHidden="1" w:unhideWhenUsed="1"/>
+    <w:lsdException w:name="Body Text 2" w:semiHidden="1" w:unhideWhenUsed="1"/>
+    <w:lsdException w:name="Body Text 3" w:semiHidden="1" w:unhideWhenUsed="1"/>
+    <w:lsdException w:name="Body Text Indent 2" w:semiHidden="1" w:unhideWhenUsed="1"/>
+    <w:lsdException w:name="Body Text Indent 3" w:semiHidden="1" w:unhideWhenUsed="1"/>
+    <w:lsdException w:name="Block Text" w:semiHidden="1" w:unhideWhenUsed="1"/>
+    <w:lsdException w:name="Hyperlink" w:semiHidden="1" w:unhideWhenUsed="1"/>
+    <w:lsdException w:name="FollowedHyperlink" w:semiHidden="1" w:unhideWhenUsed="1"/>
+    <w:lsdException w:name="Strong" w:uiPriority="22" w:qFormat="1"/>
+    <w:lsdException w:name="Emphasis" w:uiPriority="20" w:qFormat="1"/>
+    <w:lsdException w:name="Document Map" w:semiHidden="1" w:unhideWhenUsed="1"/>
+    <w:lsdException w:name="Plain Text" w:semiHidden="1" w:unhideWhenUsed="1"/>
+    <w:lsdException w:name="E-mail Signature" w:semiHidden="1" w:unhideWhenUsed="1"/>
+    <w:lsdException w:name="HTML Top of Form" w:semiHidden="1" w:unhideWhenUsed="1"/>
+    <w:lsdException w:name="HTML Bottom of Form" w:semiHidden="1" w:unhideWhenUsed="1"/>
+    <w:lsdException w:name="Normal (Web)" w:semiHidden="1" w:unhideWhenUsed="1"/>
+    <w:lsdException w:name="HTML Acronym" w:semiHidden="1" w:unhideWhenUsed="1"/>
+    <w:lsdException w:name="HTML Address" w:semiHidden="1" w:unhideWhenUsed="1"/>
+    <w:lsdException w:name="HTML Cite" w:semiHidden="1" w:unhideWhenUsed="1"/>
+    <w:lsdException w:name="HTML Code" w:semiHidden="1" w:unhideWhenUsed="1"/>
+    <w:lsdException w:name="HTML Definition" w:semiHidden="1" w:unhideWhenUsed="1"/>
+    <w:lsdException w:name="HTML Keyboard" w:semiHidden="1" w:unhideWhenUsed="1"/>
+    <w:lsdException w:name="HTML Preformatted" w:semiHidden="1" w:unhideWhenUsed="1"/>
+    <w:lsdException w:name="HTML Sample" w:semiHidden="1" w:unhideWhenUsed="1"/>
+    <w:lsdException w:name="HTML Typewriter" w:semiHidden="1" w:unhideWhenUsed="1"/>
+    <w:lsdException w:name="HTML Variable" w:semiHidden="1" w:unhideWhenUsed="1"/>
+    <w:lsdException w:name="Normal Table" w:semiHidden="1" w:unhideWhenUsed="1"/>
+    <w:lsdException w:name="annotation subject" w:semiHidden="1" w:unhideWhenUsed="1"/>
+    <w:lsdException w:name="No List" w:semiHidden="1" w:unhideWhenUsed="1"/>
+    <w:lsdException w:name="Outline List 1" w:semiHidden="1" w:unhideWhenUsed="1"/>
+    <w:lsdException w:name="Outline List 2" w:semiHidden="1" w:unhideWhenUsed="1"/>
+    <w:lsdException w:name="Outline List 3" w:semiHidden="1" w:unhideWhenUsed="1"/>
+    <w:lsdException w:name="Table Simple 1" w:semiHidden="1" w:unhideWhenUsed="1"/>
+    <w:lsdException w:name="Table Simple 2" w:semiHidden="1" w:unhideWhenUsed="1"/>
+    <w:lsdException w:name="Table Simple 3" w:semiHidden="1" w:unhideWhenUsed="1"/>
+    <w:lsdException w:name="Table Classic 1" w:semiHidden="1" w:unhideWhenUsed="1"/>
+    <w:lsdException w:name="Table Classic 2" w:semiHidden="1" w:unhideWhenUsed="1"/>
+    <w:lsdException w:name="Table Classic 3" w:semiHidden="1" w:unhideWhenUsed="1"/>
+    <w:lsdException w:name="Table Classic 4" w:semiHidden="1" w:unhideWhenUsed="1"/>
+    <w:lsdException w:name="Table Colorful 1" w:semiHidden="1" w:unhideWhenUsed="1"/>
+    <w:lsdException w:name="Table Colorful 2" w:semiHidden="1" w:unhideWhenUsed="1"/>
+    <w:lsdException w:name="Table Colorful 3" w:semiHidden="1" w:unhideWhenUsed="1"/>
+    <w:lsdException w:name="Table Columns 1" w:semiHidden="1" w:unhideWhenUsed="1"/>
+    <w:lsdException w:name="Table Columns 2" w:semiHidden="1" w:unhideWhenUsed="1"/>
+    <w:lsdException w:name="Table Columns 3" w:semiHidden="1" w:unhideWhenUsed="1"/>
+    <w:lsdException w:name="Table Columns 4" w:semiHidden="1" w:unhideWhenUsed="1"/>
+    <w:lsdException w:name="Table Columns 5" w:semiHidden="1" w:unhideWhenUsed="1"/>
+    <w:lsdException w:name="Table Grid 1" w:semiHidden="1" w:unhideWhenUsed="1"/>
+    <w:lsdException w:name="Table Grid 2" w:semiHidden="1" w:unhideWhenUsed="1"/>
+    <w:lsdException w:name="Table Grid 3" w:semiHidden="1" w:unhideWhenUsed="1"/>
+    <w:lsdException w:name="Table Grid 4" w:semiHidden="1" w:unhideWhenUsed="1"/>
+    <w:lsdException w:name="Table Grid 5" w:semiHidden="1" w:unhideWhenUsed="1"/>
+    <w:lsdException w:name="Table Grid 6" w:semiHidden="1" w:unhideWhenUsed="1"/>
+    <w:lsdException w:name="Table Grid 7" w:semiHidden="1" w:unhideWhenUsed="1"/>
+    <w:lsdException w:name="Table Grid 8" w:semiHidden="1" w:unhideWhenUsed="1"/>
+    <w:lsdException w:name="Table List 1" w:semiHidden="1" w:unhideWhenUsed="1"/>
+    <w:lsdException w:name="Table List 2" w:semiHidden="1" w:unhideWhenUsed="1"/>
+    <w:lsdException w:name="Table List 3" w:semiHidden="1" w:unhideWhenUsed="1"/>
+    <w:lsdException w:name="Table List 4" w:semiHidden="1" w:unhideWhenUsed="1"/>
+    <w:lsdException w:name="Table List 5" w:semiHidden="1" w:unhideWhenUsed="1"/>
+    <w:lsdException w:name="Table List 6" w:semiHidden="1" w:unhideWhenUsed="1"/>
+    <w:lsdException w:name="Table List 7" w:semiHidden="1" w:unhideWhenUsed="1"/>
+    <w:lsdException w:name="Table List 8" w:semiHidden="1" w:unhideWhenUsed="1"/>
+    <w:lsdException w:name="Table 3D effects 1" w:semiHidden="1" w:unhideWhenUsed="1"/>
+    <w:lsdException w:name="Table 3D effects 2" w:semiHidden="1" w:unhideWhenUsed="1"/>
+    <w:lsdException w:name="Table 3D effects 3" w:semiHidden="1" w:unhideWhenUsed="1"/>
+    <w:lsdException w:name="Table Contemporary" w:semiHidden="1" w:unhideWhenUsed="1"/>
+    <w:lsdException w:name="Table Elegant" w:semiHidden="1" w:unhideWhenUsed="1"/>
+    <w:lsdException w:name="Table Professional" w:semiHidden="1" w:unhideWhenUsed="1"/>
+    <w:lsdException w:name="Table Subtle 1" w:semiHidden="1" w:unhideWhenUsed="1"/>
+    <w:lsdException w:name="Table Subtle 2" w:semiHidden="1" w:unhideWhenUsed="1"/>
+    <w:lsdException w:name="Table Web 1" w:semiHidden="1" w:unhideWhenUsed="1"/>
+    <w:lsdException w:name="Table Web 2" w:semiHidden="1" w:unhideWhenUsed="1"/>
+    <w:lsdException w:name="Table Web 3" w:semiHidden="1" w:unhideWhenUsed="1"/>
+    <w:lsdException w:name="Balloon Text" w:semiHidden="1" w:unhideWhenUsed="1"/>
+    <w:lsdException w:name="Table Grid" w:uiPriority="39"/>
+    <w:lsdException w:name="Table Theme" w:semiHidden="1" w:unhideWhenUsed="1"/>
+    <w:lsdException w:name="Placeholder Text" w:semiHidden="1"/>
+    <w:lsdException w:name="No Spacing" w:uiPriority="1" w:qFormat="1"/>
+    <w:lsdException w:name="Light Shading" w:uiPriority="60"/>
+    <w:lsdException w:name="Light List" w:uiPriority="61"/>
+    <w:lsdException w:name="Light Grid" w:uiPriority="62"/>
+    <w:lsdException w:name="Medium Shading 1" w:uiPriority="63"/>
+    <w:lsdException w:name="Medium Shading 2" w:uiPriority="64"/>
+    <w:lsdException w:name="Medium List 1" w:uiPriority="65"/>
+    <w:lsdException w:name="Medium List 2" w:uiPriority="66"/>
+    <w:lsdException w:name="Medium Grid 1" w:uiPriority="67"/>
+    <w:lsdException w:name="Medium Grid 2" w:uiPriority="68"/>
+    <w:lsdException w:name="Medium Grid 3" w:uiPriority="69"/>
+    <w:lsdException w:name="Dark List" w:uiPriority="70"/>
+    <w:lsdException w:name="Colorful Shading" w:uiPriority="71"/>
+    <w:lsdException w:name="Colorful List" w:uiPriority="72"/>
+    <w:lsdException w:name="Colorful Grid" w:uiPriority="73"/>
+    <w:lsdException w:name="Light Shading Accent 1" w:uiPriority="60"/>
+    <w:lsdException w:name="Light List Accent 1" w:uiPriority="61"/>
+    <w:lsdException w:name="Light Grid Accent 1" w:uiPriority="62"/>
+    <w:lsdException w:name="Medium Shading 1 Accent 1" w:uiPriority="63"/>
+    <w:lsdException w:name="Medium Shading 2 Accent 1" w:uiPriority="64"/>
+    <w:lsdException w:name="Medium List 1 Accent 1" w:uiPriority="65"/>
+    <w:lsdException w:name="Revision" w:semiHidden="1"/>
+    <w:lsdException w:name="List Paragraph" w:uiPriority="34" w:qFormat="1"/>
+    <w:lsdException w:name="Quote" w:uiPriority="29" w:qFormat="1"/>
+    <w:lsdException w:name="Intense Quote" w:uiPriority="30" w:qFormat="1"/>
+    <w:lsdException w:name="Medium List 2 Accent 1" w:uiPriority="66"/>
+    <w:lsdException w:name="Medium Grid 1 Accent 1" w:uiPriority="67"/>
+    <w:lsdException w:name="Medium Grid 2 Accent 1" w:uiPriority="68"/>
+    <w:lsdException w:name="Medium Grid 3 Accent 1" w:uiPriority="69"/>
+    <w:lsdException w:name="Dark List Accent 1" w:uiPriority="70"/>
+    <w:lsdException w:name="Colorful Shading Accent 1" w:uiPriority="71"/>
+    <w:lsdException w:name="Colorful List Accent 1" w:uiPriority="72"/>
+    <w:lsdException w:name="Colorful Grid Accent 1" w:uiPriority="73"/>
+    <w:lsdException w:name="Light Shading Accent 2" w:uiPriority="60"/>
+    <w:lsdException w:name="Light List Accent 2" w:uiPriority="61"/>
+    <w:lsdException w:name="Light Grid Accent 2" w:uiPriority="62"/>
+    <w:lsdException w:name="Medium Shading 1 Accent 2" w:uiPriority="63"/>
+    <w:lsdException w:name="Medium Shading 2 Accent 2" w:uiPriority="64"/>
+    <w:lsdException w:name="Medium List 1 Accent 2" w:uiPriority="65"/>
+    <w:lsdException w:name="Medium List 2 Accent 2" w:uiPriority="66"/>
+    <w:lsdException w:name="Medium Grid 1 Accent 2" w:uiPriority="67"/>
+    <w:lsdException w:name="Medium Grid 2 Accent 2" w:uiPriority="68"/>
+    <w:lsdException w:name="Medium Grid 3 Accent 2" w:uiPriority="69"/>
+    <w:lsdException w:name="Dark List Accent 2" w:uiPriority="70"/>
+    <w:lsdException w:name="Colorful Shading Accent 2" w:uiPriority="71"/>
+    <w:lsdException w:name="Colorful List Accent 2" w:uiPriority="72"/>
+    <w:lsdException w:name="Colorful Grid Accent 2" w:uiPriority="73"/>
+    <w:lsdException w:name="Light Shading Accent 3" w:uiPriority="60"/>
+    <w:lsdException w:name="Light List Accent 3" w:uiPriority="61"/>
+    <w:lsdException w:name="Light Grid Accent 3" w:uiPriority="62"/>
+    <w:lsdException w:name="Medium Shading 1 Accent 3" w:uiPriority="63"/>
+    <w:lsdException w:name="Medium Shading 2 Accent 3" w:uiPriority="64"/>
+    <w:lsdException w:name="Medium List 1 Accent 3" w:uiPriority="65"/>
+    <w:lsdException w:name="Medium List 2 Accent 3" w:uiPriority="66"/>
+    <w:lsdException w:name="Medium Grid 1 Accent 3" w:uiPriority="67"/>
+    <w:lsdException w:name="Medium Grid 2 Accent 3" w:uiPriority="68"/>
+    <w:lsdException w:name="Medium Grid 3 Accent 3" w:uiPriority="69"/>
+    <w:lsdException w:name="Dark List Accent 3" w:uiPriority="70"/>
+    <w:lsdException w:name="Colorful Shading Accent 3" w:uiPriority="71"/>
+    <w:lsdException w:name="Colorful List Accent 3" w:uiPriority="72"/>
+    <w:lsdException w:name="Colorful Grid Accent 3" w:uiPriority="73"/>
+    <w:lsdException w:name="Light Shading Accent 4" w:uiPriority="60"/>
+    <w:lsdException w:name="Light List Accent 4" w:uiPriority="61"/>
+    <w:lsdException w:name="Light Grid Accent 4" w:uiPriority="62"/>
+    <w:lsdException w:name="Medium Shading 1 Accent 4" w:uiPriority="63"/>
+    <w:lsdException w:name="Medium Shading 2 Accent 4" w:uiPriority="64"/>
+    <w:lsdException w:name="Medium List 1 Accent 4" w:uiPriority="65"/>
+    <w:lsdException w:name="Medium List 2 Accent 4" w:uiPriority="66"/>
+    <w:lsdException w:name="Medium Grid 1 Accent 4" w:uiPriority="67"/>
+    <w:lsdException w:name="Medium Grid 2 Accent 4" w:uiPriority="68"/>
+    <w:lsdException w:name="Medium Grid 3 Accent 4" w:uiPriority="69"/>
+    <w:lsdException w:name="Dark List Accent 4" w:uiPriority="70"/>
+    <w:lsdException w:name="Colorful Shading Accent 4" w:uiPriority="71"/>
+    <w:lsdException w:name="Colorful List Accent 4" w:uiPriority="72"/>
+    <w:lsdException w:name="Colorful Grid Accent 4" w:uiPriority="73"/>
+    <w:lsdException w:name="Light Shading Accent 5" w:uiPriority="60"/>
+    <w:lsdException w:name="Light List Accent 5" w:uiPriority="61"/>
+    <w:lsdException w:name="Light Grid Accent 5" w:uiPriority="62"/>
+    <w:lsdException w:name="Medium Shading 1 Accent 5" w:uiPriority="63"/>
+    <w:lsdException w:name="Medium Shading 2 Accent 5" w:uiPriority="64"/>
+    <w:lsdException w:name="Medium List 1 Accent 5" w:uiPriority="65"/>
+    <w:lsdException w:name="Medium List 2 Accent 5" w:uiPriority="66"/>
+    <w:lsdException w:name="Medium Grid 1 Accent 5" w:uiPriority="67"/>
+    <w:lsdException w:name="Medium Grid 2 Accent 5" w:uiPriority="68"/>
+    <w:lsdException w:name="Medium Grid 3 Accent 5" w:uiPriority="69"/>
+    <w:lsdException w:name="Dark List Accent 5" w:uiPriority="70"/>
+    <w:lsdException w:name="Colorful Shading Accent 5" w:uiPriority="71"/>
+    <w:lsdException w:name="Colorful List Accent 5" w:uiPriority="72"/>
+    <w:lsdException w:name="Colorful Grid Accent 5" w:uiPriority="73"/>
+    <w:lsdException w:name="Light Shading Accent 6" w:uiPriority="60"/>
+    <w:lsdException w:name="Light List Accent 6" w:uiPriority="61"/>
+    <w:lsdException w:name="Light Grid Accent 6" w:uiPriority="62"/>
+    <w:lsdException w:name="Medium Shading 1 Accent 6" w:uiPriority="63"/>
+    <w:lsdException w:name="Medium Shading 2 Accent 6" w:uiPriority="64"/>
+    <w:lsdException w:name="Medium List 1 Accent 6" w:uiPriority="65"/>
+    <w:lsdException w:name="Medium List 2 Accent 6" w:uiPriority="66"/>
+    <w:lsdException w:name="Medium Grid 1 Accent 6" w:uiPriority="67"/>
+    <w:lsdException w:name="Medium Grid 2 Accent 6" w:uiPriority="68"/>
+    <w:lsdException w:name="Medium Grid 3 Accent 6" w:uiPriority="69"/>
+    <w:lsdException w:name="Dark List Accent 6" w:uiPriority="70"/>
+    <w:lsdException w:name="Colorful Shading Accent 6" w:uiPriority="71"/>
+    <w:lsdException w:name="Colorful List Accent 6" w:uiPriority="72"/>
+    <w:lsdException w:name="Colorful Grid Accent 6" w:uiPriority="73"/>
+    <w:lsdException w:name="Subtle Emphasis" w:uiPriority="19" w:qFormat="1"/>
+    <w:lsdException w:name="Intense Emphasis" w:uiPriority="21" w:qFormat="1"/>
+    <w:lsdException w:name="Subtle Reference" w:uiPriority="31" w:qFormat="1"/>
+    <w:lsdException w:name="Intense Reference" w:uiPriority="32" w:qFormat="1"/>
+    <w:lsdException w:name="Book Title" w:uiPriority="33" w:qFormat="1"/>
+    <w:lsdException w:name="Bibliography" w:semiHidden="1" w:uiPriority="37" w:unhideWhenUsed="1"/>
+    <w:lsdException w:name="TOC Heading" w:semiHidden="1" w:uiPriority="39" w:unhideWhenUsed="1" w:qFormat="1"/>
+    <w:lsdException w:name="Plain Table 1" w:uiPriority="41"/>
+    <w:lsdException w:name="Plain Table 2" w:uiPriority="42"/>
+    <w:lsdException w:name="Plain Table 3" w:uiPriority="43"/>
+    <w:lsdException w:name="Plain Table 4" w:uiPriority="44"/>
+    <w:lsdException w:name="Plain Table 5" w:uiPriority="45"/>
+    <w:lsdException w:name="Grid Table Light" w:uiPriority="40"/>
+    <w:lsdException w:name="Grid Table 1 Light" w:uiPriority="46"/>
+    <w:lsdException w:name="Grid Table 2" w:uiPriority="47"/>
+    <w:lsdException w:name="Grid Table 3" w:uiPriority="48"/>
+    <w:lsdException w:name="Grid Table 4" w:uiPriority="49"/>
+    <w:lsdException w:name="Grid Table 5 Dark" w:uiPriority="50"/>
+    <w:lsdException w:name="Grid Table 6 Colorful" w:uiPriority="51"/>
+    <w:lsdException w:name="Grid Table 7 Colorful" w:uiPriority="52"/>
+    <w:lsdException w:name="Grid Table 1 Light Accent 1" w:uiPriority="46"/>
+    <w:lsdException w:name="Grid Table 2 Accent 1" w:uiPriority="47"/>
+    <w:lsdException w:name="Grid Table 3 Accent 1" w:uiPriority="48"/>
+    <w:lsdException w:name="Grid Table 4 Accent 1" w:uiPriority="49"/>
+    <w:lsdException w:name="Grid Table 5 Dark Accent 1" w:uiPriority="50"/>
+    <w:lsdException w:name="Grid Table 6 Colorful Accent 1" w:uiPriority="51"/>
+    <w:lsdException w:name="Grid Table 7 Colorful Accent 1" w:uiPriority="52"/>
+    <w:lsdException w:name="Grid Table 1 Light Accent 2" w:uiPriority="46"/>
+    <w:lsdException w:name="Grid Table 2 Accent 2" w:uiPriority="47"/>
+    <w:lsdException w:name="Grid Table 3 Accent 2" w:uiPriority="48"/>
+    <w:lsdException w:name="Grid Table 4 Accent 2" w:uiPriority="49"/>
+    <w:lsdException w:name="Grid Table 5 Dark Accent 2" w:uiPriority="50"/>
+    <w:lsdException w:name="Grid Table 6 Colorful Accent 2" w:uiPriority="51"/>
+    <w:lsdException w:name="Grid Table 7 Colorful Accent 2" w:uiPriority="52"/>
+    <w:lsdException w:name="Grid Table 1 Light Accent 3" w:uiPriority="46"/>
+    <w:lsdException w:name="Grid Table 2 Accent 3" w:uiPriority="47"/>
+    <w:lsdException w:name="Grid Table 3 Accent 3" w:uiPriority="48"/>
+    <w:lsdException w:name="Grid Table 4 Accent 3" w:uiPriority="49"/>
+    <w:lsdException w:name="Grid Table 5 Dark Accent 3" w:uiPriority="50"/>
+    <w:lsdException w:name="Grid Table 6 Colorful Accent 3" w:uiPriority="51"/>
+    <w:lsdException w:name="Grid Table 7 Colorful Accent 3" w:uiPriority="52"/>
+    <w:lsdException w:name="Grid Table 1 Light Accent 4" w:uiPriority="46"/>
+    <w:lsdException w:name="Grid Table 2 Accent 4" w:uiPriority="47"/>
+    <w:lsdException w:name="Grid Table 3 Accent 4" w:uiPriority="48"/>
+    <w:lsdException w:name="Grid Table 4 Accent 4" w:uiPriority="49"/>
+    <w:lsdException w:name="Grid Table 5 Dark Accent 4" w:uiPriority="50"/>
+    <w:lsdException w:name="Grid Table 6 Colorful Accent 4" w:uiPriority="51"/>
+    <w:lsdException w:name="Grid Table 7 Colorful Accent 4" w:uiPriority="52"/>
+    <w:lsdException w:name="Grid Table 1 Light Accent 5" w:uiPriority="46"/>
+    <w:lsdException w:name="Grid Table 2 Accent 5" w:uiPriority="47"/>
+    <w:lsdException w:name="Grid Table 3 Accent 5" w:uiPriority="48"/>
+    <w:lsdException w:name="Grid Table 4 Accent 5" w:uiPriority="49"/>
+    <w:lsdException w:name="Grid Table 5 Dark Accent 5" w:uiPriority="50"/>
+    <w:lsdException w:name="Grid Table 6 Colorful Accent 5" w:uiPriority="51"/>
+    <w:lsdException w:name="Grid Table 7 Colorful Accent 5" w:uiPriority="52"/>
+    <w:lsdException w:name="Grid Table 1 Light Accent 6" w:uiPriority="46"/>
+    <w:lsdException w:name="Grid Table 2 Accent 6" w:uiPriority="47"/>
+    <w:lsdException w:name="Grid Table 3 Accent 6" w:uiPriority="48"/>
+    <w:lsdException w:name="Grid Table 4 Accent 6" w:uiPriority="49"/>
+    <w:lsdException w:name="Grid Table 5 Dark Accent 6" w:uiPriority="50"/>
+    <w:lsdException w:name="Grid Table 6 Colorful Accent 6" w:uiPriority="51"/>
+    <w:lsdException w:name="Grid Table 7 Colorful Accent 6" w:uiPriority="52"/>
+    <w:lsdException w:name="List Table 1 Light" w:uiPriority="46"/>
+    <w:lsdException w:name="List Table 2" w:uiPriority="47"/>
+    <w:lsdException w:name="List Table 3" w:uiPriority="48"/>
+    <w:lsdException w:name="List Table 4" w:uiPriority="49"/>
+    <w:lsdException w:name="List Table 5 Dark" w:uiPriority="50"/>
+    <w:lsdException w:name="List Table 6 Colorful" w:uiPriority="51"/>
+    <w:lsdException w:name="List Table 7 Colorful" w:uiPriority="52"/>
+    <w:lsdException w:name="List Table 1 Light Accent 1" w:uiPriority="46"/>
+    <w:lsdException w:name="List Table 2 Accent 1" w:uiPriority="47"/>
+    <w:lsdException w:name="List Table 3 Accent 1" w:uiPriority="48"/>
+    <w:lsdException w:name="List Table 4 Accent 1" w:uiPriority="49"/>
+    <w:lsdException w:name="List Table 5 Dark Accent 1" w:uiPriority="50"/>
+    <w:lsdException w:name="List Table 6 Colorful Accent 1" w:uiPriority="51"/>
+    <w:lsdException w:name="List Table 7 Colorful Accent 1" w:uiPriority="52"/>
+    <w:lsdException w:name="List Table 1 Light Accent 2" w:uiPriority="46"/>
+    <w:lsdException w:name="List Table 2 Accent 2" w:uiPriority="47"/>
+    <w:lsdException w:name="List Table 3 Accent 2" w:uiPriority="48"/>
+    <w:lsdException w:name="List Table 4 Accent 2" w:uiPriority="49"/>
+    <w:lsdException w:name="List Table 5 Dark Accent 2" w:uiPriority="50"/>
+    <w:lsdException w:name="List Table 6 Colorful Accent 2" w:uiPriority="51"/>
+    <w:lsdException w:name="List Table 7 Colorful Accent 2" w:uiPriority="52"/>
+    <w:lsdException w:name="List Table 1 Light Accent 3" w:uiPriority="46"/>
+    <w:lsdException w:name="List Table 2 Accent 3" w:uiPriority="47"/>
+    <w:lsdException w:name="List Table 3 Accent 3" w:uiPriority="48"/>
+    <w:lsdException w:name="List Table 4 Accent 3" w:uiPriority="49"/>
+    <w:lsdException w:name="List Table 5 Dark Accent 3" w:uiPriority="50"/>
+    <w:lsdException w:name="List Table 6 Colorful Accent 3" w:uiPriority="51"/>
+    <w:lsdException w:name="List Table 7 Colorful Accent 3" w:uiPriority="52"/>
+    <w:lsdException w:name="List Table 1 Light Accent 4" w:uiPriority="46"/>
+    <w:lsdException w:name="List Table 2 Accent 4" w:uiPriority="47"/>
+    <w:lsdException w:name="List Table 3 Accent 4" w:uiPriority="48"/>
+    <w:lsdException w:name="List Table 4 Accent 4" w:uiPriority="49"/>
+    <w:lsdException w:name="List Table 5 Dark Accent 4" w:uiPriority="50"/>
+    <w:lsdException w:name="List Table 6 Colorful Accent 4" w:uiPriority="51"/>
+    <w:lsdException w:name="List Table 7 Colorful Accent 4" w:uiPriority="52"/>
+    <w:lsdException w:name="List Table 1 Light Accent 5" w:uiPriority="46"/>
+    <w:lsdException w:name="List Table 2 Accent 5" w:uiPriority="47"/>
+    <w:lsdException w:name="List Table 3 Accent 5" w:uiPriority="48"/>
+    <w:lsdException w:name="List Table 4 Accent 5" w:uiPriority="49"/>
+    <w:lsdException w:name="List Table 5 Dark Accent 5" w:uiPriority="50"/>
+    <w:lsdException w:name="List Table 6 Colorful Accent 5" w:uiPriority="51"/>
+    <w:lsdException w:name="List Table 7 Colorful Accent 5" w:uiPriority="52"/>
+    <w:lsdException w:name="List Table 1 Light Accent 6" w:uiPriority="46"/>
+    <w:lsdException w:name="List Table 2 Accent 6" w:uiPriority="47"/>
+    <w:lsdException w:name="List Table 3 Accent 6" w:uiPriority="48"/>
+    <w:lsdException w:name="List Table 4 Accent 6" w:uiPriority="49"/>
+    <w:lsdException w:name="List Table 5 Dark Accent 6" w:uiPriority="50"/>
+    <w:lsdException w:name="List Table 6 Colorful Accent 6" w:uiPriority="51"/>
+    <w:lsdException w:name="List Table 7 Colorful Accent 6" w:uiPriority="52"/>
+  </w:latentStyles>
+  <w:style w:type="paragraph" w:default="1" w:styleId="Standard">
+    <w:name w:val="Normal"/>
+    <w:qFormat/>
+  </w:style>
+  <w:style w:type="character" w:default="1" w:styleId="Absatz-Standardschriftart">
+    <w:name w:val="Default Paragraph Font"/>
+    <w:uiPriority w:val="1"/>
+    <w:semiHidden/>
+    <w:unhideWhenUsed/>
+  </w:style>
+  <w:style w:type="table" w:default="1" w:styleId="NormaleTabelle">
+    <w:name w:val="Normal Table"/>
+    <w:uiPriority w:val="99"/>
+    <w:semiHidden/>
+    <w:unhideWhenUsed/>
+    <w:tblPr>
+      <w:tblInd w:w="0" w:type="dxa"/>
+      <w:tblCellMar>
+        <w:top w:w="0" w:type="dxa"/>
+        <w:left w:w="108" w:type="dxa"/>
+        <w:bottom w:w="0" w:type="dxa"/>
+        <w:right w:w="108" w:type="dxa"/>
+      </w:tblCellMar>
+    </w:tblPr>
+  </w:style>
+  <w:style w:type="numbering" w:default="1" w:styleId="KeineListe">
+    <w:name w:val="No List"/>
+    <w:uiPriority w:val="99"/>
+    <w:semiHidden/>
+    <w:unhideWhenUsed/>
+  </w:style>
+  <w:style w:type="character" w:styleId="Platzhaltertext">
+    <w:name w:val="Placeholder Text"/>
+    <w:basedOn w:val="Absatz-Standardschriftart"/>
+    <w:uiPriority w:val="99"/>
+    <w:semiHidden/>
+    <w:rsid w:val="002C3422"/>
+    <w:rPr>
+      <w:color w:val="808080"/>
+    </w:rPr>
+  </w:style>
+</w:styles>
+</file>
+
+<file path=word/glossary/webSettings.xml><?xml version="1.0" encoding="utf-8"?>
+<w:webSettings xmlns:mc="http://schemas.openxmlformats.org/markup-compatibility/2006" xmlns:r="http://schemas.openxmlformats.org/officeDocument/2006/relationships" xmlns:w="http://schemas.openxmlformats.org/wordprocessingml/2006/main" xmlns:w14="http://schemas.microsoft.com/office/word/2010/wordml" xmlns:w15="http://schemas.microsoft.com/office/word/2012/wordml" xmlns:w16se="http://schemas.microsoft.com/office/word/2015/wordml/symex" mc:Ignorable="w14 w15 w16se">
+  <w:optimizeForBrowser/>
+  <w:allowPNG/>
+</w:webSettings>
+</file>
+
 <file path=word/theme/theme1.xml><?xml version="1.0" encoding="utf-8"?>
 <a:theme xmlns:a="http://schemas.openxmlformats.org/drawingml/2006/main" name="Office">
   <a:themeElements>
@@ -5780,7 +7289,7 @@
 </file>
 
 <file path=customXml/itemProps1.xml><?xml version="1.0" encoding="utf-8"?>
-<ds:datastoreItem xmlns:ds="http://schemas.openxmlformats.org/officeDocument/2006/customXml" ds:itemID="{E33B0692-F00D-4AFA-9196-02D303A877C1}">
+<ds:datastoreItem xmlns:ds="http://schemas.openxmlformats.org/officeDocument/2006/customXml" ds:itemID="{2F681EB7-BC1A-473E-B36C-7B42AC83EC3C}">
   <ds:schemaRefs>
     <ds:schemaRef ds:uri="http://schemas.openxmlformats.org/officeDocument/2006/bibliography"/>
   </ds:schemaRefs>

</xml_diff>